<commit_message>
Added test case to test plan
</commit_message>
<xml_diff>
--- a/Documentation/Project Documentation/Test Plan.docx
+++ b/Documentation/Project Documentation/Test Plan.docx
@@ -158,17 +158,8 @@
           <w:sz w:val="32"/>
           <w:szCs w:val="32"/>
         </w:rPr>
-        <w:t xml:space="preserve">John </w:t>
-      </w:r>
-      <w:proofErr w:type="spellStart"/>
-      <w:r>
-        <w:rPr>
-          <w:sz w:val="32"/>
-          <w:szCs w:val="32"/>
-        </w:rPr>
-        <w:t>Maseda</w:t>
-      </w:r>
-      <w:proofErr w:type="spellEnd"/>
+        <w:t>John Maseda</w:t>
+      </w:r>
     </w:p>
     <w:p>
       <w:pPr>
@@ -418,11 +409,9 @@
       <w:pPr>
         <w:pStyle w:val="TextBody"/>
       </w:pPr>
-      <w:proofErr w:type="spellStart"/>
       <w:r>
         <w:t>Multimeter</w:t>
       </w:r>
-      <w:proofErr w:type="spellEnd"/>
     </w:p>
     <w:p>
       <w:pPr>
@@ -1154,31 +1143,7 @@
         <w:spacing w:after="0" w:line="240" w:lineRule="auto"/>
       </w:pPr>
       <w:r>
-        <w:t xml:space="preserve"> 27    * </w:t>
-      </w:r>
-      <w:proofErr w:type="gramStart"/>
-      <w:r>
-        <w:t>We</w:t>
-      </w:r>
-      <w:proofErr w:type="gramEnd"/>
-      <w:r>
-        <w:t xml:space="preserve"> wish to write one byte (0x27) to the </w:t>
-      </w:r>
-      <w:proofErr w:type="spellStart"/>
-      <w:r>
-        <w:t>accel</w:t>
-      </w:r>
-      <w:proofErr w:type="spellEnd"/>
-      <w:r>
-        <w:t xml:space="preserve"> </w:t>
-      </w:r>
-      <w:proofErr w:type="spellStart"/>
-      <w:r>
-        <w:t>config</w:t>
-      </w:r>
-      <w:proofErr w:type="spellEnd"/>
-      <w:r>
-        <w:t xml:space="preserve"> register</w:t>
+        <w:t xml:space="preserve"> 27    * We wish to write one byte (0x27) to the accel config register</w:t>
       </w:r>
     </w:p>
     <w:p>
@@ -1196,15 +1161,7 @@
         <w:spacing w:after="0" w:line="240" w:lineRule="auto"/>
       </w:pPr>
       <w:r>
-        <w:t xml:space="preserve"> 29    * </w:t>
-      </w:r>
-      <w:proofErr w:type="gramStart"/>
-      <w:r>
-        <w:t>The</w:t>
-      </w:r>
-      <w:proofErr w:type="gramEnd"/>
-      <w:r>
-        <w:t xml:space="preserve"> flow should be:</w:t>
+        <w:t xml:space="preserve"> 29    * The flow should be:</w:t>
       </w:r>
     </w:p>
     <w:p>
@@ -1316,23 +1273,7 @@
         <w:spacing w:after="0" w:line="240" w:lineRule="auto"/>
       </w:pPr>
       <w:r>
-        <w:t xml:space="preserve">  103    * </w:t>
-      </w:r>
-      <w:proofErr w:type="gramStart"/>
-      <w:r>
-        <w:t>We</w:t>
-      </w:r>
-      <w:proofErr w:type="gramEnd"/>
-      <w:r>
-        <w:t xml:space="preserve"> wish to write one byte (0x00) to the mag </w:t>
-      </w:r>
-      <w:proofErr w:type="spellStart"/>
-      <w:r>
-        <w:t>config</w:t>
-      </w:r>
-      <w:proofErr w:type="spellEnd"/>
-      <w:r>
-        <w:t xml:space="preserve"> register</w:t>
+        <w:t xml:space="preserve">  103    * We wish to write one byte (0x00) to the mag config register</w:t>
       </w:r>
     </w:p>
     <w:p>
@@ -1350,15 +1291,7 @@
         <w:spacing w:after="0" w:line="240" w:lineRule="auto"/>
       </w:pPr>
       <w:r>
-        <w:t xml:space="preserve">  105    * </w:t>
-      </w:r>
-      <w:proofErr w:type="gramStart"/>
-      <w:r>
-        <w:t>The</w:t>
-      </w:r>
-      <w:proofErr w:type="gramEnd"/>
-      <w:r>
-        <w:t xml:space="preserve"> flow should be:</w:t>
+        <w:t xml:space="preserve">  105    * The flow should be:</w:t>
       </w:r>
     </w:p>
     <w:p>
@@ -1475,15 +1408,7 @@
         <w:spacing w:after="0" w:line="240" w:lineRule="auto"/>
       </w:pPr>
       <w:r>
-        <w:t xml:space="preserve">  198    * </w:t>
-      </w:r>
-      <w:proofErr w:type="gramStart"/>
-      <w:r>
-        <w:t>We</w:t>
-      </w:r>
-      <w:proofErr w:type="gramEnd"/>
-      <w:r>
-        <w:t xml:space="preserve"> need to read 6 </w:t>
+        <w:t xml:space="preserve">  198    * We need to read 6 </w:t>
       </w:r>
       <w:r>
         <w:t>bytes from the accelerometer.</w:t>
@@ -1504,15 +1429,7 @@
         <w:spacing w:after="0" w:line="240" w:lineRule="auto"/>
       </w:pPr>
       <w:r>
-        <w:t xml:space="preserve">  200    * </w:t>
-      </w:r>
-      <w:proofErr w:type="gramStart"/>
-      <w:r>
-        <w:t>The</w:t>
-      </w:r>
-      <w:proofErr w:type="gramEnd"/>
-      <w:r>
-        <w:t xml:space="preserve"> flow for this is:</w:t>
+        <w:t xml:space="preserve">  200    * The flow for this is:</w:t>
       </w:r>
     </w:p>
     <w:p>
@@ -1584,18 +1501,10 @@
         <w:spacing w:after="0" w:line="240" w:lineRule="auto"/>
       </w:pPr>
       <w:r>
-        <w:t xml:space="preserve">  208    * </w:t>
-      </w:r>
-      <w:proofErr w:type="gramStart"/>
-      <w:r>
-        <w:t>T</w:t>
-      </w:r>
-      <w:r>
-        <w:t>he</w:t>
-      </w:r>
-      <w:proofErr w:type="gramEnd"/>
-      <w:r>
-        <w:t xml:space="preserve"> following iterates for 5 bytes in our case:</w:t>
+        <w:t xml:space="preserve">  208    * T</w:t>
+      </w:r>
+      <w:r>
+        <w:t>he following iterates for 5 bytes in our case:</w:t>
       </w:r>
     </w:p>
     <w:p>
@@ -1622,13 +1531,8 @@
         <w:spacing w:after="0" w:line="240" w:lineRule="auto"/>
       </w:pPr>
       <w:r>
-        <w:t xml:space="preserve">  211    </w:t>
-      </w:r>
-      <w:proofErr w:type="gramStart"/>
-      <w:r>
-        <w:t>* ...</w:t>
-      </w:r>
-      <w:proofErr w:type="gramEnd"/>
+        <w:t xml:space="preserve">  211    * ...</w:t>
+      </w:r>
     </w:p>
     <w:p>
       <w:pPr>
@@ -1696,15 +1600,7 @@
         <w:spacing w:after="0" w:line="240" w:lineRule="auto"/>
       </w:pPr>
       <w:r>
-        <w:t xml:space="preserve">  347    * </w:t>
-      </w:r>
-      <w:proofErr w:type="gramStart"/>
-      <w:r>
-        <w:t>We</w:t>
-      </w:r>
-      <w:proofErr w:type="gramEnd"/>
-      <w:r>
-        <w:t xml:space="preserve"> need </w:t>
+        <w:t xml:space="preserve">  347    * We need </w:t>
       </w:r>
       <w:r>
         <w:t>to read 6 bytes from the magnetometer.</w:t>
@@ -1725,15 +1621,7 @@
         <w:spacing w:after="0" w:line="240" w:lineRule="auto"/>
       </w:pPr>
       <w:r>
-        <w:t xml:space="preserve">  349    * </w:t>
-      </w:r>
-      <w:proofErr w:type="gramStart"/>
-      <w:r>
-        <w:t>The</w:t>
-      </w:r>
-      <w:proofErr w:type="gramEnd"/>
-      <w:r>
-        <w:t xml:space="preserve"> flow for this is:</w:t>
+        <w:t xml:space="preserve">  349    * The flow for this is:</w:t>
       </w:r>
     </w:p>
     <w:p>
@@ -1808,15 +1696,7 @@
         <w:t xml:space="preserve">  </w:t>
       </w:r>
       <w:r>
-        <w:t xml:space="preserve">357    * </w:t>
-      </w:r>
-      <w:proofErr w:type="gramStart"/>
-      <w:r>
-        <w:t>The</w:t>
-      </w:r>
-      <w:proofErr w:type="gramEnd"/>
-      <w:r>
-        <w:t xml:space="preserve"> following iterates for 5 bytes in our case:</w:t>
+        <w:t>357    * The following iterates for 5 bytes in our case:</w:t>
       </w:r>
     </w:p>
     <w:p>
@@ -1844,13 +1724,8 @@
         <w:spacing w:after="0" w:line="240" w:lineRule="auto"/>
       </w:pPr>
       <w:r>
-        <w:t xml:space="preserve">  360    </w:t>
-      </w:r>
-      <w:proofErr w:type="gramStart"/>
-      <w:r>
-        <w:t>* ...</w:t>
-      </w:r>
-      <w:proofErr w:type="gramEnd"/>
+        <w:t xml:space="preserve">  360    * ...</w:t>
+      </w:r>
     </w:p>
     <w:p>
       <w:pPr>
@@ -1904,15 +1779,7 @@
         <w:t>Microcontroller and LCD</w:t>
       </w:r>
       <w:r>
-        <w:t xml:space="preserve"> </w:t>
-      </w:r>
-      <w:proofErr w:type="gramStart"/>
-      <w:r>
-        <w:t>–  The</w:t>
-      </w:r>
-      <w:proofErr w:type="gramEnd"/>
-      <w:r>
-        <w:t xml:space="preserve"> display should show the user interface for the compass that serves as a visual indication of the current magnetic heading.</w:t>
+        <w:t xml:space="preserve"> –  The display should show the user interface for the compass that serves as a visual indication of the current magnetic heading.</w:t>
       </w:r>
     </w:p>
     <w:p>
@@ -1988,17 +1855,7 @@
         <w:t>Magnetometer/Accelerometer – If communication is occurring and the device is configured properly then the DRDY test point on the breakout board will be asserted. If a high on DRDY is observed then th</w:t>
       </w:r>
       <w:r>
-        <w:t xml:space="preserve">e sensor is properly storing output information in </w:t>
-      </w:r>
-      <w:proofErr w:type="spellStart"/>
-      <w:proofErr w:type="gramStart"/>
-      <w:r>
-        <w:t>it's</w:t>
-      </w:r>
-      <w:proofErr w:type="spellEnd"/>
-      <w:proofErr w:type="gramEnd"/>
-      <w:r>
-        <w:t xml:space="preserve"> registers.</w:t>
+        <w:t>e sensor is properly storing output information in it's registers.</w:t>
       </w:r>
     </w:p>
     <w:p>
@@ -2302,23 +2159,7 @@
                 <w:rFonts w:cs="Times New Roman"/>
                 <w:color w:val="000000"/>
               </w:rPr>
-              <w:t xml:space="preserve">system. The PMIC can have the battery, USB, or both as inputs. The outputs of the PMIC are a constant 3.3 </w:t>
-            </w:r>
-            <w:proofErr w:type="spellStart"/>
-            <w:r>
-              <w:rPr>
-                <w:rFonts w:cs="Times New Roman"/>
-                <w:color w:val="000000"/>
-              </w:rPr>
-              <w:t>Vdc</w:t>
-            </w:r>
-            <w:proofErr w:type="spellEnd"/>
-            <w:r>
-              <w:rPr>
-                <w:rFonts w:cs="Times New Roman"/>
-                <w:color w:val="000000"/>
-              </w:rPr>
-              <w:t xml:space="preserve"> and the charging of the battery.</w:t>
+              <w:t>system. The PMIC can have the battery, USB, or both as inputs. The outputs of the PMIC are a constant 3.3 Vdc and the charging of the battery.</w:t>
             </w:r>
           </w:p>
         </w:tc>
@@ -2704,87 +2545,14 @@
                 <w:rFonts w:cs="Times New Roman"/>
                 <w:color w:val="000000"/>
               </w:rPr>
-              <w:t xml:space="preserve">of the PMIC must be tested with the three input combinations. The unit must output a constant 3.3 </w:t>
-            </w:r>
-            <w:proofErr w:type="spellStart"/>
+              <w:t xml:space="preserve">of the PMIC must be tested with the three input combinations. The unit must output a constant 3.3 Vdc when connected to the battery, USB, or both. The PMIC  must also charge the battery when its voltage has dropped below the 2.8 V lower threshold and stop </w:t>
+            </w:r>
             <w:r>
               <w:rPr>
                 <w:rFonts w:cs="Times New Roman"/>
                 <w:color w:val="000000"/>
               </w:rPr>
-              <w:t>Vdc</w:t>
-            </w:r>
-            <w:proofErr w:type="spellEnd"/>
-            <w:r>
-              <w:rPr>
-                <w:rFonts w:cs="Times New Roman"/>
-                <w:color w:val="000000"/>
-              </w:rPr>
-              <w:t xml:space="preserve"> when connected to the battery, USB, or both. The </w:t>
-            </w:r>
-            <w:proofErr w:type="gramStart"/>
-            <w:r>
-              <w:rPr>
-                <w:rFonts w:cs="Times New Roman"/>
-                <w:color w:val="000000"/>
-              </w:rPr>
-              <w:t>PMIC  must</w:t>
-            </w:r>
-            <w:proofErr w:type="gramEnd"/>
-            <w:r>
-              <w:rPr>
-                <w:rFonts w:cs="Times New Roman"/>
-                <w:color w:val="000000"/>
-              </w:rPr>
-              <w:t xml:space="preserve"> also charge the battery when its voltage has dropped below the 2.8 V lower threshold and stop </w:t>
-            </w:r>
-            <w:proofErr w:type="spellStart"/>
-            <w:r>
-              <w:rPr>
-                <w:rFonts w:cs="Times New Roman"/>
-                <w:color w:val="000000"/>
-              </w:rPr>
-              <w:t>charginge</w:t>
-            </w:r>
-            <w:proofErr w:type="spellEnd"/>
-            <w:r>
-              <w:rPr>
-                <w:rFonts w:cs="Times New Roman"/>
-                <w:color w:val="000000"/>
-              </w:rPr>
-              <w:t xml:space="preserve"> once the battery has a voltage of 4.2 </w:t>
-            </w:r>
-            <w:proofErr w:type="spellStart"/>
-            <w:r>
-              <w:rPr>
-                <w:rFonts w:cs="Times New Roman"/>
-                <w:color w:val="000000"/>
-              </w:rPr>
-              <w:t>Vdc</w:t>
-            </w:r>
-            <w:proofErr w:type="spellEnd"/>
-            <w:r>
-              <w:rPr>
-                <w:rFonts w:cs="Times New Roman"/>
-                <w:color w:val="000000"/>
-              </w:rPr>
-              <w:t xml:space="preserve">. This test is to be conducted using a </w:t>
-            </w:r>
-            <w:proofErr w:type="spellStart"/>
-            <w:r>
-              <w:rPr>
-                <w:rFonts w:cs="Times New Roman"/>
-                <w:color w:val="000000"/>
-              </w:rPr>
-              <w:t>multimeter</w:t>
-            </w:r>
-            <w:proofErr w:type="spellEnd"/>
-            <w:r>
-              <w:rPr>
-                <w:rFonts w:cs="Times New Roman"/>
-                <w:color w:val="000000"/>
-              </w:rPr>
-              <w:t xml:space="preserve"> that is available in the labs on campus.</w:t>
+              <w:t>charginge once the battery has a voltage of 4.2 Vdc. This test is to be conducted using a multimeter that is available in the labs on campus.</w:t>
             </w:r>
           </w:p>
         </w:tc>
@@ -3616,21 +3384,7 @@
               <w:rPr>
                 <w:color w:val="000000"/>
               </w:rPr>
-              <w:t xml:space="preserve">battery's voltage has reached 4.2 </w:t>
-            </w:r>
-            <w:proofErr w:type="spellStart"/>
-            <w:r>
-              <w:rPr>
-                <w:color w:val="000000"/>
-              </w:rPr>
-              <w:t>Vdc</w:t>
-            </w:r>
-            <w:proofErr w:type="spellEnd"/>
-            <w:r>
-              <w:rPr>
-                <w:color w:val="000000"/>
-              </w:rPr>
-              <w:t>.</w:t>
+              <w:t>battery's voltage has reached 4.2 Vdc.</w:t>
             </w:r>
           </w:p>
         </w:tc>
@@ -3979,25 +3733,7 @@
                 <w:rFonts w:cs="Times New Roman"/>
                 <w:color w:val="000000"/>
               </w:rPr>
-              <w:t xml:space="preserve">the DRDY test point indicating it is properly configured and placing acceleration and magnetic field readings on </w:t>
-            </w:r>
-            <w:proofErr w:type="spellStart"/>
-            <w:proofErr w:type="gramStart"/>
-            <w:r>
-              <w:rPr>
-                <w:rFonts w:cs="Times New Roman"/>
-                <w:color w:val="000000"/>
-              </w:rPr>
-              <w:t>it's</w:t>
-            </w:r>
-            <w:proofErr w:type="spellEnd"/>
-            <w:proofErr w:type="gramEnd"/>
-            <w:r>
-              <w:rPr>
-                <w:rFonts w:cs="Times New Roman"/>
-                <w:color w:val="000000"/>
-              </w:rPr>
-              <w:t xml:space="preserve"> output registers.</w:t>
+              <w:t>the DRDY test point indicating it is properly configured and placing acceleration and magnetic field readings on it's output registers.</w:t>
             </w:r>
           </w:p>
         </w:tc>
@@ -6279,6 +6015,1265 @@
         <w:tblLook w:val="0000" w:firstRow="0" w:lastRow="0" w:firstColumn="0" w:lastColumn="0" w:noHBand="0" w:noVBand="0"/>
       </w:tblPr>
       <w:tblGrid>
+        <w:gridCol w:w="687"/>
+        <w:gridCol w:w="1784"/>
+        <w:gridCol w:w="3237"/>
+        <w:gridCol w:w="685"/>
+        <w:gridCol w:w="321"/>
+        <w:gridCol w:w="365"/>
+        <w:gridCol w:w="687"/>
+        <w:gridCol w:w="302"/>
+        <w:gridCol w:w="2421"/>
+      </w:tblGrid>
+      <w:tr>
+        <w:tc>
+          <w:tcPr>
+            <w:tcW w:w="10489" w:type="dxa"/>
+            <w:gridSpan w:val="9"/>
+            <w:tcBorders>
+              <w:top w:val="single" w:sz="4" w:space="0" w:color="00000A"/>
+              <w:left w:val="single" w:sz="4" w:space="0" w:color="00000A"/>
+              <w:bottom w:val="single" w:sz="4" w:space="0" w:color="00000A"/>
+              <w:right w:val="single" w:sz="4" w:space="0" w:color="00000A"/>
+            </w:tcBorders>
+            <w:shd w:val="clear" w:color="auto" w:fill="FFFFFF"/>
+            <w:tcMar>
+              <w:left w:w="103" w:type="dxa"/>
+            </w:tcMar>
+          </w:tcPr>
+          <w:p>
+            <w:pPr>
+              <w:pStyle w:val="TextBody"/>
+              <w:numPr>
+                <w:ilvl w:val="0"/>
+                <w:numId w:val="3"/>
+              </w:numPr>
+              <w:rPr>
+                <w:rFonts w:cs="Times New Roman"/>
+              </w:rPr>
+            </w:pPr>
+            <w:r>
+              <w:rPr>
+                <w:b/>
+              </w:rPr>
+              <w:lastRenderedPageBreak/>
+              <w:t xml:space="preserve">Test Writer:  </w:t>
+            </w:r>
+            <w:r>
+              <w:rPr>
+                <w:rFonts w:cs="Times New Roman"/>
+              </w:rPr>
+              <w:t>Benjamin Huntsman</w:t>
+            </w:r>
+          </w:p>
+        </w:tc>
+      </w:tr>
+      <w:tr>
+        <w:tc>
+          <w:tcPr>
+            <w:tcW w:w="2471" w:type="dxa"/>
+            <w:gridSpan w:val="2"/>
+            <w:tcBorders>
+              <w:top w:val="single" w:sz="4" w:space="0" w:color="00000A"/>
+              <w:left w:val="single" w:sz="4" w:space="0" w:color="00000A"/>
+              <w:bottom w:val="single" w:sz="4" w:space="0" w:color="00000A"/>
+              <w:right w:val="single" w:sz="4" w:space="0" w:color="00000A"/>
+            </w:tcBorders>
+            <w:shd w:val="clear" w:color="auto" w:fill="D9D9D9"/>
+            <w:tcMar>
+              <w:left w:w="103" w:type="dxa"/>
+            </w:tcMar>
+          </w:tcPr>
+          <w:p>
+            <w:pPr>
+              <w:pStyle w:val="TextBody"/>
+              <w:rPr>
+                <w:b/>
+              </w:rPr>
+            </w:pPr>
+            <w:r>
+              <w:rPr>
+                <w:b/>
+              </w:rPr>
+              <w:t>Test Case Name:</w:t>
+            </w:r>
+          </w:p>
+        </w:tc>
+        <w:tc>
+          <w:tcPr>
+            <w:tcW w:w="4243" w:type="dxa"/>
+            <w:gridSpan w:val="3"/>
+            <w:tcBorders>
+              <w:top w:val="single" w:sz="4" w:space="0" w:color="00000A"/>
+              <w:left w:val="single" w:sz="4" w:space="0" w:color="00000A"/>
+              <w:bottom w:val="single" w:sz="4" w:space="0" w:color="00000A"/>
+              <w:right w:val="single" w:sz="4" w:space="0" w:color="00000A"/>
+            </w:tcBorders>
+            <w:shd w:val="clear" w:color="auto" w:fill="FFFFFF"/>
+            <w:tcMar>
+              <w:left w:w="103" w:type="dxa"/>
+            </w:tcMar>
+          </w:tcPr>
+          <w:p>
+            <w:pPr>
+              <w:pStyle w:val="TextBody"/>
+              <w:rPr>
+                <w:rFonts w:cs="Times New Roman"/>
+                <w:color w:val="000000"/>
+              </w:rPr>
+            </w:pPr>
+            <w:r>
+              <w:rPr>
+                <w:rFonts w:cs="Times New Roman"/>
+                <w:color w:val="000000"/>
+              </w:rPr>
+              <w:t>ATMega32U4</w:t>
+            </w:r>
+          </w:p>
+        </w:tc>
+        <w:tc>
+          <w:tcPr>
+            <w:tcW w:w="1354" w:type="dxa"/>
+            <w:gridSpan w:val="3"/>
+            <w:tcBorders>
+              <w:top w:val="single" w:sz="4" w:space="0" w:color="00000A"/>
+              <w:left w:val="single" w:sz="4" w:space="0" w:color="00000A"/>
+              <w:bottom w:val="single" w:sz="4" w:space="0" w:color="00000A"/>
+              <w:right w:val="single" w:sz="4" w:space="0" w:color="00000A"/>
+            </w:tcBorders>
+            <w:shd w:val="clear" w:color="auto" w:fill="D9D9D9"/>
+            <w:tcMar>
+              <w:left w:w="103" w:type="dxa"/>
+            </w:tcMar>
+          </w:tcPr>
+          <w:p>
+            <w:pPr>
+              <w:pStyle w:val="TextBody"/>
+              <w:rPr>
+                <w:b/>
+              </w:rPr>
+            </w:pPr>
+            <w:r>
+              <w:rPr>
+                <w:b/>
+              </w:rPr>
+              <w:t>Test ID #:</w:t>
+            </w:r>
+          </w:p>
+        </w:tc>
+        <w:tc>
+          <w:tcPr>
+            <w:tcW w:w="2421" w:type="dxa"/>
+            <w:tcBorders>
+              <w:top w:val="single" w:sz="4" w:space="0" w:color="00000A"/>
+              <w:left w:val="single" w:sz="4" w:space="0" w:color="00000A"/>
+              <w:bottom w:val="single" w:sz="4" w:space="0" w:color="00000A"/>
+              <w:right w:val="single" w:sz="4" w:space="0" w:color="00000A"/>
+            </w:tcBorders>
+            <w:shd w:val="clear" w:color="auto" w:fill="FFFFFF"/>
+            <w:tcMar>
+              <w:left w:w="103" w:type="dxa"/>
+            </w:tcMar>
+          </w:tcPr>
+          <w:p>
+            <w:pPr>
+              <w:pStyle w:val="TextBody"/>
+              <w:rPr>
+                <w:rFonts w:cs="Times New Roman"/>
+              </w:rPr>
+            </w:pPr>
+            <w:r>
+              <w:rPr>
+                <w:rFonts w:cs="Times New Roman"/>
+              </w:rPr>
+              <w:t>MCU</w:t>
+            </w:r>
+            <w:r>
+              <w:rPr>
+                <w:rFonts w:cs="Times New Roman"/>
+              </w:rPr>
+              <w:t>#</w:t>
+            </w:r>
+            <w:bookmarkStart w:id="4" w:name="_GoBack"/>
+            <w:bookmarkEnd w:id="4"/>
+            <w:r>
+              <w:rPr>
+                <w:rFonts w:cs="Times New Roman"/>
+              </w:rPr>
+              <w:t>1</w:t>
+            </w:r>
+          </w:p>
+        </w:tc>
+      </w:tr>
+      <w:tr>
+        <w:tc>
+          <w:tcPr>
+            <w:tcW w:w="2471" w:type="dxa"/>
+            <w:gridSpan w:val="2"/>
+            <w:tcBorders>
+              <w:top w:val="single" w:sz="4" w:space="0" w:color="00000A"/>
+              <w:left w:val="single" w:sz="4" w:space="0" w:color="00000A"/>
+              <w:bottom w:val="single" w:sz="4" w:space="0" w:color="00000A"/>
+              <w:right w:val="single" w:sz="4" w:space="0" w:color="00000A"/>
+            </w:tcBorders>
+            <w:shd w:val="clear" w:color="auto" w:fill="D9D9D9"/>
+            <w:tcMar>
+              <w:left w:w="103" w:type="dxa"/>
+            </w:tcMar>
+          </w:tcPr>
+          <w:p>
+            <w:pPr>
+              <w:pStyle w:val="TextBody"/>
+              <w:rPr>
+                <w:b/>
+              </w:rPr>
+            </w:pPr>
+            <w:r>
+              <w:rPr>
+                <w:b/>
+              </w:rPr>
+              <w:t>Description:</w:t>
+            </w:r>
+          </w:p>
+        </w:tc>
+        <w:tc>
+          <w:tcPr>
+            <w:tcW w:w="4243" w:type="dxa"/>
+            <w:gridSpan w:val="3"/>
+            <w:tcBorders>
+              <w:top w:val="single" w:sz="4" w:space="0" w:color="00000A"/>
+              <w:left w:val="single" w:sz="4" w:space="0" w:color="00000A"/>
+              <w:bottom w:val="single" w:sz="4" w:space="0" w:color="00000A"/>
+              <w:right w:val="single" w:sz="4" w:space="0" w:color="00000A"/>
+            </w:tcBorders>
+            <w:shd w:val="clear" w:color="auto" w:fill="FFFFFF"/>
+            <w:tcMar>
+              <w:left w:w="103" w:type="dxa"/>
+            </w:tcMar>
+          </w:tcPr>
+          <w:p>
+            <w:pPr>
+              <w:pStyle w:val="TextBody"/>
+              <w:rPr>
+                <w:rFonts w:cs="Times New Roman"/>
+                <w:color w:val="000000"/>
+              </w:rPr>
+            </w:pPr>
+            <w:r>
+              <w:rPr>
+                <w:rFonts w:cs="Times New Roman"/>
+                <w:color w:val="000000"/>
+              </w:rPr>
+              <w:t>The brain</w:t>
+            </w:r>
+          </w:p>
+        </w:tc>
+        <w:tc>
+          <w:tcPr>
+            <w:tcW w:w="1354" w:type="dxa"/>
+            <w:gridSpan w:val="3"/>
+            <w:tcBorders>
+              <w:top w:val="single" w:sz="4" w:space="0" w:color="00000A"/>
+              <w:left w:val="single" w:sz="4" w:space="0" w:color="00000A"/>
+              <w:bottom w:val="single" w:sz="4" w:space="0" w:color="00000A"/>
+              <w:right w:val="single" w:sz="4" w:space="0" w:color="00000A"/>
+            </w:tcBorders>
+            <w:shd w:val="clear" w:color="auto" w:fill="D9D9D9"/>
+            <w:tcMar>
+              <w:left w:w="103" w:type="dxa"/>
+            </w:tcMar>
+          </w:tcPr>
+          <w:p>
+            <w:pPr>
+              <w:pStyle w:val="TextBody"/>
+              <w:rPr>
+                <w:b/>
+              </w:rPr>
+            </w:pPr>
+            <w:r>
+              <w:rPr>
+                <w:b/>
+              </w:rPr>
+              <w:t>Type:</w:t>
+            </w:r>
+          </w:p>
+        </w:tc>
+        <w:tc>
+          <w:tcPr>
+            <w:tcW w:w="2421" w:type="dxa"/>
+            <w:tcBorders>
+              <w:top w:val="single" w:sz="4" w:space="0" w:color="00000A"/>
+              <w:left w:val="single" w:sz="4" w:space="0" w:color="00000A"/>
+              <w:bottom w:val="single" w:sz="4" w:space="0" w:color="00000A"/>
+              <w:right w:val="single" w:sz="4" w:space="0" w:color="00000A"/>
+            </w:tcBorders>
+            <w:shd w:val="clear" w:color="auto" w:fill="FFFFFF"/>
+            <w:tcMar>
+              <w:left w:w="103" w:type="dxa"/>
+            </w:tcMar>
+          </w:tcPr>
+          <w:p>
+            <w:pPr>
+              <w:pStyle w:val="TextBody"/>
+            </w:pPr>
+            <w:r>
+              <w:t>Black box</w:t>
+            </w:r>
+          </w:p>
+        </w:tc>
+      </w:tr>
+      <w:tr>
+        <w:tc>
+          <w:tcPr>
+            <w:tcW w:w="10489" w:type="dxa"/>
+            <w:gridSpan w:val="9"/>
+            <w:tcBorders>
+              <w:top w:val="single" w:sz="4" w:space="0" w:color="00000A"/>
+              <w:left w:val="single" w:sz="4" w:space="0" w:color="00000A"/>
+              <w:bottom w:val="single" w:sz="4" w:space="0" w:color="00000A"/>
+              <w:right w:val="single" w:sz="4" w:space="0" w:color="00000A"/>
+            </w:tcBorders>
+            <w:shd w:val="clear" w:color="auto" w:fill="FFFFFF"/>
+            <w:tcMar>
+              <w:left w:w="103" w:type="dxa"/>
+            </w:tcMar>
+          </w:tcPr>
+          <w:p>
+            <w:pPr>
+              <w:pStyle w:val="TextBody"/>
+              <w:rPr>
+                <w:b/>
+              </w:rPr>
+            </w:pPr>
+            <w:r>
+              <w:rPr>
+                <w:b/>
+              </w:rPr>
+              <w:t>Tester information</w:t>
+            </w:r>
+          </w:p>
+        </w:tc>
+      </w:tr>
+      <w:tr>
+        <w:tc>
+          <w:tcPr>
+            <w:tcW w:w="687" w:type="dxa"/>
+            <w:tcBorders>
+              <w:top w:val="single" w:sz="4" w:space="0" w:color="00000A"/>
+              <w:left w:val="single" w:sz="4" w:space="0" w:color="00000A"/>
+              <w:bottom w:val="single" w:sz="4" w:space="0" w:color="00000A"/>
+              <w:right w:val="single" w:sz="4" w:space="0" w:color="00000A"/>
+            </w:tcBorders>
+            <w:shd w:val="clear" w:color="auto" w:fill="D9D9D9"/>
+            <w:tcMar>
+              <w:left w:w="103" w:type="dxa"/>
+            </w:tcMar>
+          </w:tcPr>
+          <w:p>
+            <w:pPr>
+              <w:pStyle w:val="TextBody"/>
+            </w:pPr>
+          </w:p>
+        </w:tc>
+        <w:tc>
+          <w:tcPr>
+            <w:tcW w:w="1784" w:type="dxa"/>
+            <w:tcBorders>
+              <w:top w:val="single" w:sz="4" w:space="0" w:color="00000A"/>
+              <w:left w:val="single" w:sz="4" w:space="0" w:color="00000A"/>
+              <w:bottom w:val="single" w:sz="4" w:space="0" w:color="00000A"/>
+              <w:right w:val="single" w:sz="4" w:space="0" w:color="00000A"/>
+            </w:tcBorders>
+            <w:shd w:val="clear" w:color="auto" w:fill="D9D9D9"/>
+            <w:tcMar>
+              <w:left w:w="103" w:type="dxa"/>
+            </w:tcMar>
+          </w:tcPr>
+          <w:p>
+            <w:pPr>
+              <w:pStyle w:val="TextBody"/>
+              <w:rPr>
+                <w:b/>
+              </w:rPr>
+            </w:pPr>
+            <w:r>
+              <w:rPr>
+                <w:b/>
+              </w:rPr>
+              <w:t>Name of tester:</w:t>
+            </w:r>
+          </w:p>
+        </w:tc>
+        <w:tc>
+          <w:tcPr>
+            <w:tcW w:w="4243" w:type="dxa"/>
+            <w:gridSpan w:val="3"/>
+            <w:tcBorders>
+              <w:top w:val="single" w:sz="4" w:space="0" w:color="00000A"/>
+              <w:left w:val="single" w:sz="4" w:space="0" w:color="00000A"/>
+              <w:bottom w:val="single" w:sz="4" w:space="0" w:color="00000A"/>
+              <w:right w:val="single" w:sz="4" w:space="0" w:color="00000A"/>
+            </w:tcBorders>
+            <w:shd w:val="clear" w:color="auto" w:fill="FFFFFF"/>
+            <w:tcMar>
+              <w:left w:w="103" w:type="dxa"/>
+            </w:tcMar>
+          </w:tcPr>
+          <w:p>
+            <w:pPr>
+              <w:pStyle w:val="TextBody"/>
+            </w:pPr>
+          </w:p>
+        </w:tc>
+        <w:tc>
+          <w:tcPr>
+            <w:tcW w:w="1354" w:type="dxa"/>
+            <w:gridSpan w:val="3"/>
+            <w:tcBorders>
+              <w:top w:val="single" w:sz="4" w:space="0" w:color="00000A"/>
+              <w:left w:val="single" w:sz="4" w:space="0" w:color="00000A"/>
+              <w:bottom w:val="single" w:sz="4" w:space="0" w:color="00000A"/>
+              <w:right w:val="single" w:sz="4" w:space="0" w:color="00000A"/>
+            </w:tcBorders>
+            <w:shd w:val="clear" w:color="auto" w:fill="D9D9D9"/>
+            <w:tcMar>
+              <w:left w:w="103" w:type="dxa"/>
+            </w:tcMar>
+          </w:tcPr>
+          <w:p>
+            <w:pPr>
+              <w:pStyle w:val="TextBody"/>
+              <w:rPr>
+                <w:b/>
+              </w:rPr>
+            </w:pPr>
+            <w:r>
+              <w:rPr>
+                <w:b/>
+              </w:rPr>
+              <w:t>Date:</w:t>
+            </w:r>
+          </w:p>
+        </w:tc>
+        <w:tc>
+          <w:tcPr>
+            <w:tcW w:w="2421" w:type="dxa"/>
+            <w:tcBorders>
+              <w:top w:val="single" w:sz="4" w:space="0" w:color="00000A"/>
+              <w:left w:val="single" w:sz="4" w:space="0" w:color="00000A"/>
+              <w:bottom w:val="single" w:sz="4" w:space="0" w:color="00000A"/>
+              <w:right w:val="single" w:sz="4" w:space="0" w:color="00000A"/>
+            </w:tcBorders>
+            <w:shd w:val="clear" w:color="auto" w:fill="FFFFFF"/>
+            <w:tcMar>
+              <w:left w:w="103" w:type="dxa"/>
+            </w:tcMar>
+            <w:vAlign w:val="center"/>
+          </w:tcPr>
+          <w:p>
+            <w:pPr>
+              <w:pStyle w:val="TextBody"/>
+            </w:pPr>
+          </w:p>
+        </w:tc>
+      </w:tr>
+      <w:tr>
+        <w:tc>
+          <w:tcPr>
+            <w:tcW w:w="2471" w:type="dxa"/>
+            <w:gridSpan w:val="2"/>
+            <w:tcBorders>
+              <w:top w:val="single" w:sz="4" w:space="0" w:color="00000A"/>
+              <w:left w:val="single" w:sz="4" w:space="0" w:color="00000A"/>
+              <w:bottom w:val="single" w:sz="4" w:space="0" w:color="00000A"/>
+              <w:right w:val="single" w:sz="4" w:space="0" w:color="00000A"/>
+            </w:tcBorders>
+            <w:shd w:val="clear" w:color="auto" w:fill="D9D9D9"/>
+            <w:tcMar>
+              <w:left w:w="103" w:type="dxa"/>
+            </w:tcMar>
+          </w:tcPr>
+          <w:p>
+            <w:pPr>
+              <w:pStyle w:val="TextBody"/>
+              <w:rPr>
+                <w:b/>
+              </w:rPr>
+            </w:pPr>
+            <w:r>
+              <w:rPr>
+                <w:b/>
+              </w:rPr>
+              <w:t>Hardware Version:</w:t>
+            </w:r>
+          </w:p>
+        </w:tc>
+        <w:tc>
+          <w:tcPr>
+            <w:tcW w:w="4243" w:type="dxa"/>
+            <w:gridSpan w:val="3"/>
+            <w:tcBorders>
+              <w:top w:val="single" w:sz="4" w:space="0" w:color="00000A"/>
+              <w:left w:val="single" w:sz="4" w:space="0" w:color="00000A"/>
+              <w:bottom w:val="single" w:sz="4" w:space="0" w:color="00000A"/>
+              <w:right w:val="single" w:sz="4" w:space="0" w:color="00000A"/>
+            </w:tcBorders>
+            <w:shd w:val="clear" w:color="auto" w:fill="FFFFFF"/>
+            <w:tcMar>
+              <w:left w:w="103" w:type="dxa"/>
+            </w:tcMar>
+          </w:tcPr>
+          <w:p>
+            <w:pPr>
+              <w:pStyle w:val="TextBody"/>
+            </w:pPr>
+            <w:r>
+              <w:t>1.0</w:t>
+            </w:r>
+          </w:p>
+        </w:tc>
+        <w:tc>
+          <w:tcPr>
+            <w:tcW w:w="1354" w:type="dxa"/>
+            <w:gridSpan w:val="3"/>
+            <w:tcBorders>
+              <w:top w:val="single" w:sz="4" w:space="0" w:color="00000A"/>
+              <w:left w:val="single" w:sz="4" w:space="0" w:color="00000A"/>
+              <w:bottom w:val="single" w:sz="4" w:space="0" w:color="00000A"/>
+              <w:right w:val="single" w:sz="4" w:space="0" w:color="00000A"/>
+            </w:tcBorders>
+            <w:shd w:val="clear" w:color="auto" w:fill="D9D9D9"/>
+            <w:tcMar>
+              <w:left w:w="103" w:type="dxa"/>
+            </w:tcMar>
+          </w:tcPr>
+          <w:p>
+            <w:pPr>
+              <w:pStyle w:val="TextBody"/>
+              <w:rPr>
+                <w:b/>
+              </w:rPr>
+            </w:pPr>
+            <w:r>
+              <w:rPr>
+                <w:b/>
+              </w:rPr>
+              <w:t>Time:</w:t>
+            </w:r>
+          </w:p>
+        </w:tc>
+        <w:tc>
+          <w:tcPr>
+            <w:tcW w:w="2421" w:type="dxa"/>
+            <w:tcBorders>
+              <w:top w:val="single" w:sz="4" w:space="0" w:color="00000A"/>
+              <w:left w:val="single" w:sz="4" w:space="0" w:color="00000A"/>
+              <w:bottom w:val="single" w:sz="4" w:space="0" w:color="00000A"/>
+              <w:right w:val="single" w:sz="4" w:space="0" w:color="00000A"/>
+            </w:tcBorders>
+            <w:shd w:val="clear" w:color="auto" w:fill="FFFFFF"/>
+            <w:tcMar>
+              <w:left w:w="103" w:type="dxa"/>
+            </w:tcMar>
+            <w:vAlign w:val="center"/>
+          </w:tcPr>
+          <w:p>
+            <w:pPr>
+              <w:pStyle w:val="TextBody"/>
+            </w:pPr>
+          </w:p>
+        </w:tc>
+      </w:tr>
+      <w:tr>
+        <w:tc>
+          <w:tcPr>
+            <w:tcW w:w="2471" w:type="dxa"/>
+            <w:gridSpan w:val="2"/>
+            <w:tcBorders>
+              <w:top w:val="single" w:sz="4" w:space="0" w:color="00000A"/>
+              <w:left w:val="single" w:sz="4" w:space="0" w:color="00000A"/>
+              <w:bottom w:val="single" w:sz="4" w:space="0" w:color="00000A"/>
+              <w:right w:val="single" w:sz="4" w:space="0" w:color="00000A"/>
+            </w:tcBorders>
+            <w:shd w:val="clear" w:color="auto" w:fill="D9D9D9"/>
+            <w:tcMar>
+              <w:left w:w="103" w:type="dxa"/>
+            </w:tcMar>
+          </w:tcPr>
+          <w:p>
+            <w:pPr>
+              <w:pStyle w:val="TextBody"/>
+              <w:rPr>
+                <w:b/>
+              </w:rPr>
+            </w:pPr>
+            <w:r>
+              <w:rPr>
+                <w:b/>
+              </w:rPr>
+              <w:t>Setup:</w:t>
+            </w:r>
+          </w:p>
+        </w:tc>
+        <w:tc>
+          <w:tcPr>
+            <w:tcW w:w="8018" w:type="dxa"/>
+            <w:gridSpan w:val="7"/>
+            <w:tcBorders>
+              <w:top w:val="single" w:sz="4" w:space="0" w:color="00000A"/>
+              <w:left w:val="single" w:sz="4" w:space="0" w:color="00000A"/>
+              <w:bottom w:val="single" w:sz="4" w:space="0" w:color="00000A"/>
+              <w:right w:val="single" w:sz="4" w:space="0" w:color="00000A"/>
+            </w:tcBorders>
+            <w:shd w:val="clear" w:color="auto" w:fill="FFFFFF"/>
+            <w:tcMar>
+              <w:left w:w="103" w:type="dxa"/>
+            </w:tcMar>
+          </w:tcPr>
+          <w:p>
+            <w:pPr>
+              <w:pStyle w:val="TextBody"/>
+              <w:rPr>
+                <w:rFonts w:cs="Times New Roman"/>
+                <w:color w:val="000000"/>
+              </w:rPr>
+            </w:pPr>
+            <w:r>
+              <w:rPr>
+                <w:rFonts w:cs="Times New Roman"/>
+                <w:color w:val="000000"/>
+              </w:rPr>
+              <w:t xml:space="preserve">The MCU is powered by the PMIC </w:t>
+            </w:r>
+            <w:r>
+              <w:rPr>
+                <w:rFonts w:cs="Times New Roman"/>
+                <w:color w:val="000000"/>
+              </w:rPr>
+              <w:t xml:space="preserve">through an ON/OFF switch </w:t>
+            </w:r>
+            <w:r>
+              <w:rPr>
+                <w:rFonts w:cs="Times New Roman"/>
+                <w:color w:val="000000"/>
+              </w:rPr>
+              <w:t xml:space="preserve">to Vcc or USB to UVcc.  The </w:t>
+            </w:r>
+            <w:r>
+              <w:rPr>
+                <w:rFonts w:cs="Times New Roman"/>
+                <w:color w:val="000000"/>
+              </w:rPr>
+              <w:t>LSM303 is connected  to PORTD by I2C and the LCD is connected to PORTB by SPI.</w:t>
+            </w:r>
+          </w:p>
+        </w:tc>
+      </w:tr>
+      <w:tr>
+        <w:trPr>
+          <w:cantSplit/>
+          <w:trHeight w:val="710"/>
+        </w:trPr>
+        <w:tc>
+          <w:tcPr>
+            <w:tcW w:w="687" w:type="dxa"/>
+            <w:tcBorders>
+              <w:top w:val="single" w:sz="4" w:space="0" w:color="00000A"/>
+              <w:left w:val="single" w:sz="4" w:space="0" w:color="00000A"/>
+              <w:bottom w:val="single" w:sz="4" w:space="0" w:color="00000A"/>
+              <w:right w:val="single" w:sz="4" w:space="0" w:color="00000A"/>
+            </w:tcBorders>
+            <w:shd w:val="clear" w:color="auto" w:fill="D9D9D9"/>
+            <w:tcMar>
+              <w:left w:w="103" w:type="dxa"/>
+            </w:tcMar>
+            <w:textDirection w:val="tbRl"/>
+            <w:vAlign w:val="center"/>
+          </w:tcPr>
+          <w:p>
+            <w:pPr>
+              <w:pStyle w:val="TextBody"/>
+              <w:jc w:val="center"/>
+              <w:rPr>
+                <w:b/>
+              </w:rPr>
+            </w:pPr>
+            <w:r>
+              <w:rPr>
+                <w:b/>
+              </w:rPr>
+              <w:t>Step</w:t>
+            </w:r>
+          </w:p>
+        </w:tc>
+        <w:tc>
+          <w:tcPr>
+            <w:tcW w:w="1784" w:type="dxa"/>
+            <w:tcBorders>
+              <w:top w:val="single" w:sz="4" w:space="0" w:color="00000A"/>
+              <w:left w:val="single" w:sz="4" w:space="0" w:color="00000A"/>
+              <w:bottom w:val="single" w:sz="4" w:space="0" w:color="00000A"/>
+              <w:right w:val="single" w:sz="4" w:space="0" w:color="00000A"/>
+            </w:tcBorders>
+            <w:shd w:val="clear" w:color="auto" w:fill="D9D9D9"/>
+            <w:tcMar>
+              <w:left w:w="103" w:type="dxa"/>
+            </w:tcMar>
+            <w:vAlign w:val="bottom"/>
+          </w:tcPr>
+          <w:p>
+            <w:pPr>
+              <w:pStyle w:val="TextBody"/>
+              <w:jc w:val="center"/>
+              <w:rPr>
+                <w:b/>
+              </w:rPr>
+            </w:pPr>
+            <w:r>
+              <w:rPr>
+                <w:b/>
+              </w:rPr>
+              <w:t>Action</w:t>
+            </w:r>
+          </w:p>
+        </w:tc>
+        <w:tc>
+          <w:tcPr>
+            <w:tcW w:w="3237" w:type="dxa"/>
+            <w:tcBorders>
+              <w:top w:val="single" w:sz="4" w:space="0" w:color="00000A"/>
+              <w:left w:val="single" w:sz="4" w:space="0" w:color="00000A"/>
+              <w:bottom w:val="single" w:sz="4" w:space="0" w:color="00000A"/>
+              <w:right w:val="single" w:sz="4" w:space="0" w:color="00000A"/>
+            </w:tcBorders>
+            <w:shd w:val="clear" w:color="auto" w:fill="D9D9D9"/>
+            <w:tcMar>
+              <w:left w:w="103" w:type="dxa"/>
+            </w:tcMar>
+            <w:vAlign w:val="bottom"/>
+          </w:tcPr>
+          <w:p>
+            <w:pPr>
+              <w:pStyle w:val="TextBody"/>
+              <w:jc w:val="center"/>
+              <w:rPr>
+                <w:b/>
+              </w:rPr>
+            </w:pPr>
+            <w:r>
+              <w:rPr>
+                <w:b/>
+              </w:rPr>
+              <w:t>Expected result</w:t>
+            </w:r>
+          </w:p>
+        </w:tc>
+        <w:tc>
+          <w:tcPr>
+            <w:tcW w:w="685" w:type="dxa"/>
+            <w:tcBorders>
+              <w:top w:val="single" w:sz="4" w:space="0" w:color="00000A"/>
+              <w:left w:val="single" w:sz="4" w:space="0" w:color="00000A"/>
+              <w:bottom w:val="single" w:sz="4" w:space="0" w:color="00000A"/>
+              <w:right w:val="single" w:sz="4" w:space="0" w:color="00000A"/>
+            </w:tcBorders>
+            <w:shd w:val="clear" w:color="auto" w:fill="D9D9D9"/>
+            <w:tcMar>
+              <w:left w:w="103" w:type="dxa"/>
+            </w:tcMar>
+            <w:textDirection w:val="tbRl"/>
+            <w:vAlign w:val="center"/>
+          </w:tcPr>
+          <w:p>
+            <w:pPr>
+              <w:pStyle w:val="TextBody"/>
+              <w:jc w:val="center"/>
+              <w:rPr>
+                <w:b/>
+              </w:rPr>
+            </w:pPr>
+            <w:r>
+              <w:rPr>
+                <w:b/>
+              </w:rPr>
+              <w:t>Pass</w:t>
+            </w:r>
+          </w:p>
+        </w:tc>
+        <w:tc>
+          <w:tcPr>
+            <w:tcW w:w="686" w:type="dxa"/>
+            <w:gridSpan w:val="2"/>
+            <w:tcBorders>
+              <w:top w:val="single" w:sz="4" w:space="0" w:color="00000A"/>
+              <w:left w:val="single" w:sz="4" w:space="0" w:color="00000A"/>
+              <w:bottom w:val="single" w:sz="4" w:space="0" w:color="00000A"/>
+              <w:right w:val="single" w:sz="4" w:space="0" w:color="00000A"/>
+            </w:tcBorders>
+            <w:shd w:val="clear" w:color="auto" w:fill="D9D9D9"/>
+            <w:tcMar>
+              <w:left w:w="103" w:type="dxa"/>
+            </w:tcMar>
+            <w:textDirection w:val="tbRl"/>
+            <w:vAlign w:val="center"/>
+          </w:tcPr>
+          <w:p>
+            <w:pPr>
+              <w:pStyle w:val="TextBody"/>
+              <w:jc w:val="center"/>
+              <w:rPr>
+                <w:b/>
+              </w:rPr>
+            </w:pPr>
+            <w:r>
+              <w:rPr>
+                <w:b/>
+              </w:rPr>
+              <w:t>Fail</w:t>
+            </w:r>
+          </w:p>
+        </w:tc>
+        <w:tc>
+          <w:tcPr>
+            <w:tcW w:w="687" w:type="dxa"/>
+            <w:tcBorders>
+              <w:top w:val="single" w:sz="4" w:space="0" w:color="00000A"/>
+              <w:left w:val="single" w:sz="4" w:space="0" w:color="00000A"/>
+              <w:bottom w:val="single" w:sz="4" w:space="0" w:color="00000A"/>
+              <w:right w:val="single" w:sz="4" w:space="0" w:color="00000A"/>
+            </w:tcBorders>
+            <w:shd w:val="clear" w:color="auto" w:fill="D9D9D9"/>
+            <w:tcMar>
+              <w:left w:w="103" w:type="dxa"/>
+            </w:tcMar>
+            <w:textDirection w:val="tbRl"/>
+            <w:vAlign w:val="center"/>
+          </w:tcPr>
+          <w:p>
+            <w:pPr>
+              <w:pStyle w:val="TextBody"/>
+              <w:jc w:val="center"/>
+              <w:rPr>
+                <w:b/>
+              </w:rPr>
+            </w:pPr>
+            <w:r>
+              <w:rPr>
+                <w:b/>
+              </w:rPr>
+              <w:t>N/A</w:t>
+            </w:r>
+          </w:p>
+        </w:tc>
+        <w:tc>
+          <w:tcPr>
+            <w:tcW w:w="2723" w:type="dxa"/>
+            <w:gridSpan w:val="2"/>
+            <w:tcBorders>
+              <w:top w:val="single" w:sz="4" w:space="0" w:color="00000A"/>
+              <w:left w:val="single" w:sz="4" w:space="0" w:color="00000A"/>
+              <w:bottom w:val="single" w:sz="4" w:space="0" w:color="00000A"/>
+              <w:right w:val="single" w:sz="4" w:space="0" w:color="00000A"/>
+            </w:tcBorders>
+            <w:shd w:val="clear" w:color="auto" w:fill="D9D9D9"/>
+            <w:tcMar>
+              <w:left w:w="103" w:type="dxa"/>
+            </w:tcMar>
+            <w:vAlign w:val="bottom"/>
+          </w:tcPr>
+          <w:p>
+            <w:pPr>
+              <w:pStyle w:val="TextBody"/>
+              <w:jc w:val="center"/>
+              <w:rPr>
+                <w:b/>
+              </w:rPr>
+            </w:pPr>
+            <w:r>
+              <w:rPr>
+                <w:b/>
+              </w:rPr>
+              <w:t>Comments</w:t>
+            </w:r>
+          </w:p>
+        </w:tc>
+      </w:tr>
+      <w:tr>
+        <w:trPr>
+          <w:trHeight w:val="1672"/>
+        </w:trPr>
+        <w:tc>
+          <w:tcPr>
+            <w:tcW w:w="687" w:type="dxa"/>
+            <w:tcBorders>
+              <w:top w:val="single" w:sz="4" w:space="0" w:color="00000A"/>
+              <w:left w:val="single" w:sz="4" w:space="0" w:color="00000A"/>
+              <w:bottom w:val="single" w:sz="4" w:space="0" w:color="00000A"/>
+              <w:right w:val="single" w:sz="4" w:space="0" w:color="00000A"/>
+            </w:tcBorders>
+            <w:shd w:val="clear" w:color="auto" w:fill="FFFFFF"/>
+            <w:tcMar>
+              <w:left w:w="103" w:type="dxa"/>
+            </w:tcMar>
+            <w:vAlign w:val="center"/>
+          </w:tcPr>
+          <w:p>
+            <w:pPr>
+              <w:pStyle w:val="TextBody"/>
+              <w:rPr>
+                <w:rFonts w:cs="Times New Roman"/>
+              </w:rPr>
+            </w:pPr>
+            <w:r>
+              <w:rPr>
+                <w:rFonts w:cs="Times New Roman"/>
+              </w:rPr>
+              <w:t>1</w:t>
+            </w:r>
+          </w:p>
+        </w:tc>
+        <w:tc>
+          <w:tcPr>
+            <w:tcW w:w="1784" w:type="dxa"/>
+            <w:tcBorders>
+              <w:top w:val="single" w:sz="4" w:space="0" w:color="00000A"/>
+              <w:left w:val="single" w:sz="4" w:space="0" w:color="00000A"/>
+              <w:bottom w:val="single" w:sz="4" w:space="0" w:color="00000A"/>
+              <w:right w:val="single" w:sz="4" w:space="0" w:color="00000A"/>
+            </w:tcBorders>
+            <w:shd w:val="clear" w:color="auto" w:fill="FFFFFF"/>
+            <w:tcMar>
+              <w:left w:w="103" w:type="dxa"/>
+            </w:tcMar>
+          </w:tcPr>
+          <w:p>
+            <w:pPr>
+              <w:pStyle w:val="TextBody"/>
+              <w:rPr>
+                <w:rFonts w:cs="Times New Roman"/>
+              </w:rPr>
+            </w:pPr>
+            <w:r>
+              <w:rPr>
+                <w:rFonts w:cs="Times New Roman"/>
+              </w:rPr>
+              <w:t>Turn on the MCU using the ON/OFF switch</w:t>
+            </w:r>
+          </w:p>
+        </w:tc>
+        <w:tc>
+          <w:tcPr>
+            <w:tcW w:w="3237" w:type="dxa"/>
+            <w:tcBorders>
+              <w:top w:val="single" w:sz="4" w:space="0" w:color="00000A"/>
+              <w:left w:val="single" w:sz="4" w:space="0" w:color="00000A"/>
+              <w:bottom w:val="single" w:sz="4" w:space="0" w:color="00000A"/>
+              <w:right w:val="single" w:sz="4" w:space="0" w:color="00000A"/>
+            </w:tcBorders>
+            <w:shd w:val="clear" w:color="auto" w:fill="FFFFFF"/>
+            <w:tcMar>
+              <w:left w:w="103" w:type="dxa"/>
+            </w:tcMar>
+          </w:tcPr>
+          <w:p>
+            <w:pPr>
+              <w:pStyle w:val="TextBody"/>
+              <w:rPr>
+                <w:rFonts w:cs="Times New Roman"/>
+              </w:rPr>
+            </w:pPr>
+            <w:r>
+              <w:rPr>
+                <w:rFonts w:cs="Times New Roman"/>
+              </w:rPr>
+              <w:t>The power LED comes on.</w:t>
+            </w:r>
+          </w:p>
+        </w:tc>
+        <w:tc>
+          <w:tcPr>
+            <w:tcW w:w="685" w:type="dxa"/>
+            <w:tcBorders>
+              <w:top w:val="single" w:sz="4" w:space="0" w:color="00000A"/>
+              <w:left w:val="single" w:sz="4" w:space="0" w:color="00000A"/>
+              <w:bottom w:val="single" w:sz="4" w:space="0" w:color="00000A"/>
+              <w:right w:val="single" w:sz="4" w:space="0" w:color="00000A"/>
+            </w:tcBorders>
+            <w:shd w:val="clear" w:color="auto" w:fill="FFFFFF"/>
+            <w:tcMar>
+              <w:left w:w="103" w:type="dxa"/>
+            </w:tcMar>
+          </w:tcPr>
+          <w:p>
+            <w:pPr>
+              <w:pStyle w:val="TextBody"/>
+            </w:pPr>
+          </w:p>
+        </w:tc>
+        <w:tc>
+          <w:tcPr>
+            <w:tcW w:w="686" w:type="dxa"/>
+            <w:gridSpan w:val="2"/>
+            <w:tcBorders>
+              <w:top w:val="single" w:sz="4" w:space="0" w:color="00000A"/>
+              <w:left w:val="single" w:sz="4" w:space="0" w:color="00000A"/>
+              <w:bottom w:val="single" w:sz="4" w:space="0" w:color="00000A"/>
+              <w:right w:val="single" w:sz="4" w:space="0" w:color="00000A"/>
+            </w:tcBorders>
+            <w:shd w:val="clear" w:color="auto" w:fill="FFFFFF"/>
+            <w:tcMar>
+              <w:left w:w="103" w:type="dxa"/>
+            </w:tcMar>
+          </w:tcPr>
+          <w:p>
+            <w:pPr>
+              <w:pStyle w:val="TextBody"/>
+            </w:pPr>
+          </w:p>
+        </w:tc>
+        <w:tc>
+          <w:tcPr>
+            <w:tcW w:w="687" w:type="dxa"/>
+            <w:tcBorders>
+              <w:top w:val="single" w:sz="4" w:space="0" w:color="00000A"/>
+              <w:left w:val="single" w:sz="4" w:space="0" w:color="00000A"/>
+              <w:bottom w:val="single" w:sz="4" w:space="0" w:color="00000A"/>
+              <w:right w:val="single" w:sz="4" w:space="0" w:color="00000A"/>
+            </w:tcBorders>
+            <w:shd w:val="clear" w:color="auto" w:fill="FFFFFF"/>
+            <w:tcMar>
+              <w:left w:w="103" w:type="dxa"/>
+            </w:tcMar>
+          </w:tcPr>
+          <w:p>
+            <w:pPr>
+              <w:pStyle w:val="TextBody"/>
+            </w:pPr>
+          </w:p>
+        </w:tc>
+        <w:tc>
+          <w:tcPr>
+            <w:tcW w:w="2723" w:type="dxa"/>
+            <w:gridSpan w:val="2"/>
+            <w:tcBorders>
+              <w:top w:val="single" w:sz="4" w:space="0" w:color="00000A"/>
+              <w:left w:val="single" w:sz="4" w:space="0" w:color="00000A"/>
+              <w:bottom w:val="single" w:sz="4" w:space="0" w:color="00000A"/>
+              <w:right w:val="single" w:sz="4" w:space="0" w:color="00000A"/>
+            </w:tcBorders>
+            <w:shd w:val="clear" w:color="auto" w:fill="FFFFFF"/>
+            <w:tcMar>
+              <w:left w:w="103" w:type="dxa"/>
+            </w:tcMar>
+          </w:tcPr>
+          <w:p>
+            <w:pPr>
+              <w:pStyle w:val="TextBody"/>
+            </w:pPr>
+          </w:p>
+        </w:tc>
+      </w:tr>
+      <w:tr>
+        <w:tc>
+          <w:tcPr>
+            <w:tcW w:w="687" w:type="dxa"/>
+            <w:tcBorders>
+              <w:top w:val="single" w:sz="4" w:space="0" w:color="00000A"/>
+              <w:left w:val="single" w:sz="4" w:space="0" w:color="00000A"/>
+              <w:bottom w:val="single" w:sz="4" w:space="0" w:color="00000A"/>
+              <w:right w:val="single" w:sz="4" w:space="0" w:color="00000A"/>
+            </w:tcBorders>
+            <w:shd w:val="clear" w:color="auto" w:fill="FFFFFF"/>
+            <w:tcMar>
+              <w:left w:w="103" w:type="dxa"/>
+            </w:tcMar>
+          </w:tcPr>
+          <w:p>
+            <w:pPr>
+              <w:pStyle w:val="TextBody"/>
+            </w:pPr>
+            <w:r>
+              <w:t>2</w:t>
+            </w:r>
+          </w:p>
+        </w:tc>
+        <w:tc>
+          <w:tcPr>
+            <w:tcW w:w="1784" w:type="dxa"/>
+            <w:tcBorders>
+              <w:top w:val="single" w:sz="4" w:space="0" w:color="00000A"/>
+              <w:left w:val="single" w:sz="4" w:space="0" w:color="00000A"/>
+              <w:bottom w:val="single" w:sz="4" w:space="0" w:color="00000A"/>
+              <w:right w:val="single" w:sz="4" w:space="0" w:color="00000A"/>
+            </w:tcBorders>
+            <w:shd w:val="clear" w:color="auto" w:fill="FFFFFF"/>
+            <w:tcMar>
+              <w:left w:w="103" w:type="dxa"/>
+            </w:tcMar>
+          </w:tcPr>
+          <w:p>
+            <w:pPr>
+              <w:pStyle w:val="TextBody"/>
+              <w:rPr>
+                <w:rFonts w:cs="Times New Roman"/>
+              </w:rPr>
+            </w:pPr>
+            <w:r>
+              <w:rPr>
+                <w:rFonts w:cs="Times New Roman"/>
+              </w:rPr>
+              <w:t>Probe Port D pin 7</w:t>
+            </w:r>
+          </w:p>
+        </w:tc>
+        <w:tc>
+          <w:tcPr>
+            <w:tcW w:w="3237" w:type="dxa"/>
+            <w:tcBorders>
+              <w:top w:val="single" w:sz="4" w:space="0" w:color="00000A"/>
+              <w:left w:val="single" w:sz="4" w:space="0" w:color="00000A"/>
+              <w:bottom w:val="single" w:sz="4" w:space="0" w:color="00000A"/>
+              <w:right w:val="single" w:sz="4" w:space="0" w:color="00000A"/>
+            </w:tcBorders>
+            <w:shd w:val="clear" w:color="auto" w:fill="FFFFFF"/>
+            <w:tcMar>
+              <w:left w:w="103" w:type="dxa"/>
+            </w:tcMar>
+          </w:tcPr>
+          <w:p>
+            <w:pPr>
+              <w:pStyle w:val="TextBody"/>
+              <w:rPr>
+                <w:rFonts w:cs="Times New Roman"/>
+              </w:rPr>
+            </w:pPr>
+            <w:r>
+              <w:rPr>
+                <w:rFonts w:cs="Times New Roman"/>
+              </w:rPr>
+              <w:t>Measured value should be a logic high of around 3V</w:t>
+            </w:r>
+          </w:p>
+        </w:tc>
+        <w:tc>
+          <w:tcPr>
+            <w:tcW w:w="685" w:type="dxa"/>
+            <w:tcBorders>
+              <w:top w:val="single" w:sz="4" w:space="0" w:color="00000A"/>
+              <w:left w:val="single" w:sz="4" w:space="0" w:color="00000A"/>
+              <w:bottom w:val="single" w:sz="4" w:space="0" w:color="00000A"/>
+              <w:right w:val="single" w:sz="4" w:space="0" w:color="00000A"/>
+            </w:tcBorders>
+            <w:shd w:val="clear" w:color="auto" w:fill="FFFFFF"/>
+            <w:tcMar>
+              <w:left w:w="103" w:type="dxa"/>
+            </w:tcMar>
+          </w:tcPr>
+          <w:p>
+            <w:pPr>
+              <w:pStyle w:val="TextBody"/>
+            </w:pPr>
+          </w:p>
+        </w:tc>
+        <w:tc>
+          <w:tcPr>
+            <w:tcW w:w="686" w:type="dxa"/>
+            <w:gridSpan w:val="2"/>
+            <w:tcBorders>
+              <w:top w:val="single" w:sz="4" w:space="0" w:color="00000A"/>
+              <w:left w:val="single" w:sz="4" w:space="0" w:color="00000A"/>
+              <w:bottom w:val="single" w:sz="4" w:space="0" w:color="00000A"/>
+              <w:right w:val="single" w:sz="4" w:space="0" w:color="00000A"/>
+            </w:tcBorders>
+            <w:shd w:val="clear" w:color="auto" w:fill="FFFFFF"/>
+            <w:tcMar>
+              <w:left w:w="103" w:type="dxa"/>
+            </w:tcMar>
+          </w:tcPr>
+          <w:p>
+            <w:pPr>
+              <w:pStyle w:val="TextBody"/>
+            </w:pPr>
+          </w:p>
+        </w:tc>
+        <w:tc>
+          <w:tcPr>
+            <w:tcW w:w="687" w:type="dxa"/>
+            <w:tcBorders>
+              <w:top w:val="single" w:sz="4" w:space="0" w:color="00000A"/>
+              <w:left w:val="single" w:sz="4" w:space="0" w:color="00000A"/>
+              <w:bottom w:val="single" w:sz="4" w:space="0" w:color="00000A"/>
+              <w:right w:val="single" w:sz="4" w:space="0" w:color="00000A"/>
+            </w:tcBorders>
+            <w:shd w:val="clear" w:color="auto" w:fill="FFFFFF"/>
+            <w:tcMar>
+              <w:left w:w="103" w:type="dxa"/>
+            </w:tcMar>
+          </w:tcPr>
+          <w:p>
+            <w:pPr>
+              <w:pStyle w:val="TextBody"/>
+            </w:pPr>
+          </w:p>
+        </w:tc>
+        <w:tc>
+          <w:tcPr>
+            <w:tcW w:w="2723" w:type="dxa"/>
+            <w:gridSpan w:val="2"/>
+            <w:tcBorders>
+              <w:top w:val="single" w:sz="4" w:space="0" w:color="00000A"/>
+              <w:left w:val="single" w:sz="4" w:space="0" w:color="00000A"/>
+              <w:bottom w:val="single" w:sz="4" w:space="0" w:color="00000A"/>
+              <w:right w:val="single" w:sz="4" w:space="0" w:color="00000A"/>
+            </w:tcBorders>
+            <w:shd w:val="clear" w:color="auto" w:fill="FFFFFF"/>
+            <w:tcMar>
+              <w:left w:w="103" w:type="dxa"/>
+            </w:tcMar>
+          </w:tcPr>
+          <w:p>
+            <w:pPr>
+              <w:pStyle w:val="TextBody"/>
+            </w:pPr>
+          </w:p>
+        </w:tc>
+      </w:tr>
+    </w:tbl>
+    <w:p>
+      <w:pPr>
+        <w:widowControl/>
+        <w:suppressAutoHyphens w:val="0"/>
+        <w:rPr>
+          <w:sz w:val="32"/>
+          <w:szCs w:val="32"/>
+        </w:rPr>
+      </w:pPr>
+      <w:r>
+        <w:rPr>
+          <w:sz w:val="32"/>
+          <w:szCs w:val="32"/>
+        </w:rPr>
+        <w:br w:type="page"/>
+      </w:r>
+    </w:p>
+    <w:tbl>
+      <w:tblPr>
+        <w:tblW w:w="0" w:type="auto"/>
+        <w:tblInd w:w="-306" w:type="dxa"/>
+        <w:tblBorders>
+          <w:top w:val="single" w:sz="4" w:space="0" w:color="00000A"/>
+          <w:left w:val="single" w:sz="4" w:space="0" w:color="00000A"/>
+          <w:bottom w:val="single" w:sz="4" w:space="0" w:color="00000A"/>
+          <w:right w:val="single" w:sz="4" w:space="0" w:color="00000A"/>
+          <w:insideH w:val="single" w:sz="4" w:space="0" w:color="00000A"/>
+          <w:insideV w:val="single" w:sz="4" w:space="0" w:color="00000A"/>
+        </w:tblBorders>
+        <w:tblCellMar>
+          <w:left w:w="103" w:type="dxa"/>
+        </w:tblCellMar>
+        <w:tblLook w:val="0000" w:firstRow="0" w:lastRow="0" w:firstColumn="0" w:lastColumn="0" w:noHBand="0" w:noVBand="0"/>
+      </w:tblPr>
+      <w:tblGrid>
         <w:gridCol w:w="685"/>
         <w:gridCol w:w="1831"/>
         <w:gridCol w:w="3210"/>
@@ -6521,23 +7516,7 @@
                 <w:rFonts w:cs="Times New Roman"/>
                 <w:color w:val="000000"/>
               </w:rPr>
-              <w:t xml:space="preserve">the battery, USB, or both as inputs. The outputs of the PMIC are a constant 3.3 </w:t>
-            </w:r>
-            <w:proofErr w:type="spellStart"/>
-            <w:r>
-              <w:rPr>
-                <w:rFonts w:cs="Times New Roman"/>
-                <w:color w:val="000000"/>
-              </w:rPr>
-              <w:t>Vdc</w:t>
-            </w:r>
-            <w:proofErr w:type="spellEnd"/>
-            <w:r>
-              <w:rPr>
-                <w:rFonts w:cs="Times New Roman"/>
-                <w:color w:val="000000"/>
-              </w:rPr>
-              <w:t xml:space="preserve"> and the charging of the battery.</w:t>
+              <w:t>the battery, USB, or both as inputs. The outputs of the PMIC are a constant 3.3 Vdc and the charging of the battery.</w:t>
             </w:r>
           </w:p>
         </w:tc>
@@ -6923,94 +7902,14 @@
                 <w:rFonts w:cs="Times New Roman"/>
                 <w:color w:val="000000"/>
               </w:rPr>
-              <w:t xml:space="preserve">with the three input combinations. The unit must output a constant 3.3 </w:t>
-            </w:r>
-            <w:proofErr w:type="spellStart"/>
+              <w:t xml:space="preserve">with the three input combinations. The unit must output a constant 3.3 Vdc when connected to the battery, USB, or both. The PMIC  must also charge the battery when its voltage has dropped below the 2.8 V lower threshold and stop charginge once the battery </w:t>
+            </w:r>
             <w:r>
               <w:rPr>
                 <w:rFonts w:cs="Times New Roman"/>
                 <w:color w:val="000000"/>
               </w:rPr>
-              <w:t>Vdc</w:t>
-            </w:r>
-            <w:proofErr w:type="spellEnd"/>
-            <w:r>
-              <w:rPr>
-                <w:rFonts w:cs="Times New Roman"/>
-                <w:color w:val="000000"/>
-              </w:rPr>
-              <w:t xml:space="preserve"> when connected to the battery, USB, or both. The </w:t>
-            </w:r>
-            <w:proofErr w:type="gramStart"/>
-            <w:r>
-              <w:rPr>
-                <w:rFonts w:cs="Times New Roman"/>
-                <w:color w:val="000000"/>
-              </w:rPr>
-              <w:t>PMIC  must</w:t>
-            </w:r>
-            <w:proofErr w:type="gramEnd"/>
-            <w:r>
-              <w:rPr>
-                <w:rFonts w:cs="Times New Roman"/>
-                <w:color w:val="000000"/>
-              </w:rPr>
-              <w:t xml:space="preserve"> also charge the battery when its voltage has dropped below the 2.8 V lower threshold and stop </w:t>
-            </w:r>
-            <w:proofErr w:type="spellStart"/>
-            <w:r>
-              <w:rPr>
-                <w:rFonts w:cs="Times New Roman"/>
-                <w:color w:val="000000"/>
-              </w:rPr>
-              <w:t>charginge</w:t>
-            </w:r>
-            <w:proofErr w:type="spellEnd"/>
-            <w:r>
-              <w:rPr>
-                <w:rFonts w:cs="Times New Roman"/>
-                <w:color w:val="000000"/>
-              </w:rPr>
-              <w:t xml:space="preserve"> once the battery </w:t>
-            </w:r>
-            <w:r>
-              <w:rPr>
-                <w:rFonts w:cs="Times New Roman"/>
-                <w:color w:val="000000"/>
-              </w:rPr>
-              <w:t xml:space="preserve">has a voltage of 4.2 </w:t>
-            </w:r>
-            <w:proofErr w:type="spellStart"/>
-            <w:r>
-              <w:rPr>
-                <w:rFonts w:cs="Times New Roman"/>
-                <w:color w:val="000000"/>
-              </w:rPr>
-              <w:t>Vdc</w:t>
-            </w:r>
-            <w:proofErr w:type="spellEnd"/>
-            <w:r>
-              <w:rPr>
-                <w:rFonts w:cs="Times New Roman"/>
-                <w:color w:val="000000"/>
-              </w:rPr>
-              <w:t xml:space="preserve">. This test is to be conducted using a </w:t>
-            </w:r>
-            <w:proofErr w:type="spellStart"/>
-            <w:r>
-              <w:rPr>
-                <w:rFonts w:cs="Times New Roman"/>
-                <w:color w:val="000000"/>
-              </w:rPr>
-              <w:t>multimeter</w:t>
-            </w:r>
-            <w:proofErr w:type="spellEnd"/>
-            <w:r>
-              <w:rPr>
-                <w:rFonts w:cs="Times New Roman"/>
-                <w:color w:val="000000"/>
-              </w:rPr>
-              <w:t xml:space="preserve"> that is available in the labs on campus.</w:t>
+              <w:t>has a voltage of 4.2 Vdc. This test is to be conducted using a multimeter that is available in the labs on campus.</w:t>
             </w:r>
           </w:p>
         </w:tc>
@@ -7424,8 +8323,6 @@
             <w:pPr>
               <w:pStyle w:val="TextBody"/>
             </w:pPr>
-            <w:bookmarkStart w:id="4" w:name="_GoBack"/>
-            <w:bookmarkEnd w:id="4"/>
           </w:p>
         </w:tc>
       </w:tr>
@@ -7813,13 +8710,8 @@
       <w:pPr>
         <w:pStyle w:val="TextBody"/>
       </w:pPr>
-      <w:proofErr w:type="gramStart"/>
-      <w:r>
-        <w:t>ATMega32U4  microcontroller</w:t>
-      </w:r>
-      <w:proofErr w:type="gramEnd"/>
-      <w:r>
-        <w:t xml:space="preserve"> datasheet:</w:t>
+      <w:r>
+        <w:t>ATMega32U4  microcontroller datasheet:</w:t>
       </w:r>
     </w:p>
     <w:p>

</xml_diff>

<commit_message>
Bug fix on test plan
</commit_message>
<xml_diff>
--- a/Documentation/Project Documentation/Test Plan.docx
+++ b/Documentation/Project Documentation/Test Plan.docx
@@ -158,8 +158,17 @@
           <w:sz w:val="32"/>
           <w:szCs w:val="32"/>
         </w:rPr>
-        <w:t>John Maseda</w:t>
-      </w:r>
+        <w:t xml:space="preserve">John </w:t>
+      </w:r>
+      <w:proofErr w:type="spellStart"/>
+      <w:r>
+        <w:rPr>
+          <w:sz w:val="32"/>
+          <w:szCs w:val="32"/>
+        </w:rPr>
+        <w:t>Maseda</w:t>
+      </w:r>
+      <w:proofErr w:type="spellEnd"/>
     </w:p>
     <w:p>
       <w:pPr>
@@ -200,9 +209,12 @@
     </w:p>
     <w:p>
       <w:pPr>
-        <w:pStyle w:val="Contents1"/>
+        <w:pStyle w:val="TOC1"/>
+        <w:tabs>
+          <w:tab w:val="right" w:leader="dot" w:pos="9962"/>
+        </w:tabs>
         <w:rPr>
-          <w:rStyle w:val="IndexLink"/>
+          <w:noProof/>
         </w:rPr>
       </w:pPr>
       <w:r>
@@ -215,90 +227,247 @@
       <w:r>
         <w:fldChar w:fldCharType="separate"/>
       </w:r>
-      <w:hyperlink w:anchor="__RefHeading__2005_2017645224">
+      <w:hyperlink w:anchor="_Toc373322353" w:history="1">
         <w:r>
           <w:rPr>
-            <w:rStyle w:val="IndexLink"/>
+            <w:rStyle w:val="Hyperlink"/>
+            <w:noProof/>
           </w:rPr>
           <w:t>Introduction</w:t>
         </w:r>
         <w:r>
           <w:rPr>
-            <w:rStyle w:val="IndexLink"/>
+            <w:noProof/>
           </w:rPr>
           <w:tab/>
-          <w:t>5</w:t>
+        </w:r>
+        <w:r>
+          <w:rPr>
+            <w:noProof/>
+          </w:rPr>
+          <w:fldChar w:fldCharType="begin"/>
+        </w:r>
+        <w:r>
+          <w:rPr>
+            <w:noProof/>
+          </w:rPr>
+          <w:instrText xml:space="preserve"> PAGEREF _Toc373322353 \h </w:instrText>
+        </w:r>
+        <w:r>
+          <w:rPr>
+            <w:noProof/>
+          </w:rPr>
+        </w:r>
+        <w:r>
+          <w:rPr>
+            <w:noProof/>
+          </w:rPr>
+          <w:fldChar w:fldCharType="separate"/>
+        </w:r>
+        <w:r>
+          <w:rPr>
+            <w:noProof/>
+          </w:rPr>
+          <w:t>3</w:t>
+        </w:r>
+        <w:r>
+          <w:rPr>
+            <w:noProof/>
+          </w:rPr>
+          <w:fldChar w:fldCharType="end"/>
         </w:r>
       </w:hyperlink>
     </w:p>
     <w:p>
       <w:pPr>
-        <w:pStyle w:val="Contents1"/>
+        <w:pStyle w:val="TOC1"/>
+        <w:tabs>
+          <w:tab w:val="right" w:leader="dot" w:pos="9962"/>
+        </w:tabs>
         <w:rPr>
-          <w:rStyle w:val="IndexLink"/>
+          <w:noProof/>
         </w:rPr>
       </w:pPr>
-      <w:hyperlink w:anchor="__RefHeading__2007_2017645224">
+      <w:hyperlink w:anchor="_Toc373322354" w:history="1">
         <w:r>
           <w:rPr>
-            <w:rStyle w:val="IndexLink"/>
+            <w:rStyle w:val="Hyperlink"/>
+            <w:noProof/>
           </w:rPr>
           <w:t>Overview of Test Cases</w:t>
         </w:r>
         <w:r>
           <w:rPr>
-            <w:rStyle w:val="IndexLink"/>
+            <w:noProof/>
           </w:rPr>
           <w:tab/>
-          <w:t>6</w:t>
+        </w:r>
+        <w:r>
+          <w:rPr>
+            <w:noProof/>
+          </w:rPr>
+          <w:fldChar w:fldCharType="begin"/>
+        </w:r>
+        <w:r>
+          <w:rPr>
+            <w:noProof/>
+          </w:rPr>
+          <w:instrText xml:space="preserve"> PAGEREF _Toc373322354 \h </w:instrText>
+        </w:r>
+        <w:r>
+          <w:rPr>
+            <w:noProof/>
+          </w:rPr>
+        </w:r>
+        <w:r>
+          <w:rPr>
+            <w:noProof/>
+          </w:rPr>
+          <w:fldChar w:fldCharType="separate"/>
+        </w:r>
+        <w:r>
+          <w:rPr>
+            <w:noProof/>
+          </w:rPr>
+          <w:t>4</w:t>
+        </w:r>
+        <w:r>
+          <w:rPr>
+            <w:noProof/>
+          </w:rPr>
+          <w:fldChar w:fldCharType="end"/>
         </w:r>
       </w:hyperlink>
     </w:p>
     <w:p>
       <w:pPr>
-        <w:pStyle w:val="Contents1"/>
+        <w:pStyle w:val="TOC1"/>
+        <w:tabs>
+          <w:tab w:val="right" w:leader="dot" w:pos="9962"/>
+        </w:tabs>
         <w:rPr>
-          <w:rStyle w:val="IndexLink"/>
+          <w:noProof/>
         </w:rPr>
       </w:pPr>
-      <w:hyperlink w:anchor="__RefHeading__2009_2017645224">
+      <w:hyperlink w:anchor="_Toc373322355" w:history="1">
         <w:r>
           <w:rPr>
-            <w:rStyle w:val="IndexLink"/>
+            <w:rStyle w:val="Hyperlink"/>
+            <w:noProof/>
           </w:rPr>
           <w:t>Test Cases</w:t>
         </w:r>
         <w:r>
           <w:rPr>
-            <w:rStyle w:val="IndexLink"/>
+            <w:noProof/>
           </w:rPr>
           <w:tab/>
-          <w:t>12</w:t>
+        </w:r>
+        <w:r>
+          <w:rPr>
+            <w:noProof/>
+          </w:rPr>
+          <w:fldChar w:fldCharType="begin"/>
+        </w:r>
+        <w:r>
+          <w:rPr>
+            <w:noProof/>
+          </w:rPr>
+          <w:instrText xml:space="preserve"> PAGEREF _Toc373322355 \h </w:instrText>
+        </w:r>
+        <w:r>
+          <w:rPr>
+            <w:noProof/>
+          </w:rPr>
+        </w:r>
+        <w:r>
+          <w:rPr>
+            <w:noProof/>
+          </w:rPr>
+          <w:fldChar w:fldCharType="separate"/>
+        </w:r>
+        <w:r>
+          <w:rPr>
+            <w:noProof/>
+          </w:rPr>
+          <w:t>8</w:t>
+        </w:r>
+        <w:r>
+          <w:rPr>
+            <w:noProof/>
+          </w:rPr>
+          <w:fldChar w:fldCharType="end"/>
         </w:r>
       </w:hyperlink>
     </w:p>
     <w:p>
       <w:pPr>
-        <w:pStyle w:val="Contents1"/>
+        <w:pStyle w:val="TOC1"/>
+        <w:tabs>
+          <w:tab w:val="right" w:leader="dot" w:pos="9962"/>
+        </w:tabs>
         <w:rPr>
-          <w:rStyle w:val="IndexLink"/>
+          <w:noProof/>
         </w:rPr>
       </w:pPr>
-      <w:hyperlink w:anchor="__RefHeading__2013_2017645224">
+      <w:hyperlink w:anchor="_Toc373322356" w:history="1">
         <w:r>
           <w:rPr>
-            <w:rStyle w:val="IndexLink"/>
+            <w:rStyle w:val="Hyperlink"/>
+            <w:noProof/>
           </w:rPr>
           <w:t>References</w:t>
         </w:r>
         <w:r>
           <w:rPr>
-            <w:rStyle w:val="IndexLink"/>
+            <w:noProof/>
           </w:rPr>
           <w:tab/>
-          <w:t>15</w:t>
+        </w:r>
+        <w:r>
+          <w:rPr>
+            <w:noProof/>
+          </w:rPr>
+          <w:fldChar w:fldCharType="begin"/>
+        </w:r>
+        <w:r>
+          <w:rPr>
+            <w:noProof/>
+          </w:rPr>
+          <w:instrText xml:space="preserve"> PAGEREF _Toc373322356 \h </w:instrText>
+        </w:r>
+        <w:r>
+          <w:rPr>
+            <w:noProof/>
+          </w:rPr>
+        </w:r>
+        <w:r>
+          <w:rPr>
+            <w:noProof/>
+          </w:rPr>
+          <w:fldChar w:fldCharType="separate"/>
+        </w:r>
+        <w:r>
+          <w:rPr>
+            <w:noProof/>
+          </w:rPr>
+          <w:t>13</w:t>
+        </w:r>
+        <w:r>
+          <w:rPr>
+            <w:noProof/>
+          </w:rPr>
+          <w:fldChar w:fldCharType="end"/>
         </w:r>
       </w:hyperlink>
+    </w:p>
+    <w:p>
+      <w:pPr>
+        <w:pStyle w:val="Contents1"/>
+        <w:rPr>
+          <w:rStyle w:val="IndexLink"/>
+        </w:rPr>
+      </w:pPr>
       <w:r>
         <w:fldChar w:fldCharType="end"/>
       </w:r>
@@ -336,50 +505,54 @@
         <w:pStyle w:val="Heading1"/>
         <w:pageBreakBefore/>
       </w:pPr>
-      <w:bookmarkStart w:id="0" w:name="__RefHeading__2005_2017645224"/>
-      <w:bookmarkEnd w:id="0"/>
+      <w:bookmarkStart w:id="0" w:name="_Toc373322353"/>
       <w:r>
         <w:lastRenderedPageBreak/>
         <w:t>Introduction</w:t>
       </w:r>
-    </w:p>
-    <w:p>
-      <w:pPr>
-        <w:pStyle w:val="TextBody"/>
-      </w:pPr>
-    </w:p>
-    <w:p>
-      <w:r>
-        <w:t>This document describes the procedures used to test the electronic compass designed and constructed for ECE411 Practicum project. The test plan outlines the multilevel testing that the compass is being subjected to in order to verify the proj</w:t>
-      </w:r>
-      <w:r>
-        <w:t xml:space="preserve">ect requirements. A hierarchical approach was used to formulate the plan beginning with the engineering requirements outlined at an earlier point in the design process. </w:t>
+      <w:bookmarkEnd w:id="0"/>
+    </w:p>
+    <w:p>
+      <w:pPr>
+        <w:pStyle w:val="TextBody"/>
+      </w:pPr>
+    </w:p>
+    <w:p>
+      <w:r>
+        <w:t xml:space="preserve">This document describes the procedures used to test the electronic compass designed and constructed for ECE411 Practicum project. The test plan outlines the multilevel testing that the compass is being subjected to in order to verify the project requirements. A hierarchical approach was used to formulate the plan beginning with the engineering requirements outlined at an earlier point in the design process. </w:t>
       </w:r>
     </w:p>
     <w:p/>
     <w:p>
       <w:r>
-        <w:t>Several considerations were taken into account in developing this plan. Some of the c</w:t>
-      </w:r>
-      <w:r>
-        <w:t>onsiderations were test equipment, identifying desired outputs for modules, and time. The test plan begins with an outline of all the tests to be applied to the electronic compass before the project demonstration. Four specific test cases are fully detaile</w:t>
-      </w:r>
-      <w:r>
-        <w:t>d and in a table format.</w:t>
-      </w:r>
-    </w:p>
-    <w:p>
-      <w:pPr>
-        <w:pStyle w:val="TextBody"/>
-      </w:pPr>
-    </w:p>
-    <w:p>
-      <w:pPr>
-        <w:pStyle w:val="TextBody"/>
-      </w:pPr>
-      <w:r>
-        <w:t>Test Setup:</w:t>
-      </w:r>
+        <w:t>Several considerations were taken into account in developing this plan. Some of the considerations were test equipment, identifying desired outputs for modules, and time. The test plan begins with an outline of all the tests to be applied to the electronic compass before the project demonstration. Four specific test cases are fully detailed and in a table format.</w:t>
+      </w:r>
+    </w:p>
+    <w:p>
+      <w:pPr>
+        <w:pStyle w:val="TextBody"/>
+      </w:pPr>
+    </w:p>
+    <w:p>
+      <w:pPr>
+        <w:pStyle w:val="TextBody"/>
+      </w:pPr>
+      <w:r>
+        <w:rPr>
+          <w:b/>
+          <w:bCs/>
+        </w:rPr>
+        <w:t>Test Setup</w:t>
+      </w:r>
+      <w:bookmarkStart w:id="1" w:name="_GoBack"/>
+      <w:r>
+        <w:rPr>
+          <w:b/>
+          <w:bCs/>
+        </w:rPr>
+        <w:t>:</w:t>
+      </w:r>
+      <w:bookmarkEnd w:id="1"/>
     </w:p>
     <w:p>
       <w:pPr>
@@ -409,9 +582,11 @@
       <w:pPr>
         <w:pStyle w:val="TextBody"/>
       </w:pPr>
+      <w:proofErr w:type="spellStart"/>
       <w:r>
         <w:t>Multimeter</w:t>
       </w:r>
+      <w:proofErr w:type="spellEnd"/>
     </w:p>
     <w:p>
       <w:pPr>
@@ -426,12 +601,12 @@
         <w:pStyle w:val="Heading1"/>
         <w:pageBreakBefore/>
       </w:pPr>
-      <w:bookmarkStart w:id="1" w:name="__RefHeading__2007_2017645224"/>
-      <w:bookmarkEnd w:id="1"/>
+      <w:bookmarkStart w:id="2" w:name="_Toc373322354"/>
       <w:r>
         <w:lastRenderedPageBreak/>
         <w:t>Overview of Test Cases</w:t>
       </w:r>
+      <w:bookmarkEnd w:id="2"/>
     </w:p>
     <w:p>
       <w:pPr>
@@ -457,10 +632,7 @@
         <w:pStyle w:val="TextBody"/>
       </w:pPr>
       <w:r>
-        <w:t>The purpose of this test is to validate and verify that our system me</w:t>
-      </w:r>
-      <w:r>
-        <w:t>ets the design requirements. For instance, for one of our design requirements is that our device displays the heading in degrees within 5</w:t>
+        <w:t>The purpose of this test is to validate and verify that our system meets the design requirements. For instance, for one of our design requirements is that our device displays the heading in degrees within 5</w:t>
       </w:r>
       <w:r>
         <w:rPr>
@@ -469,10 +641,7 @@
         <w:t>°</w:t>
       </w:r>
       <w:r>
-        <w:t xml:space="preserve"> of actual. To test for this we will need to have another compass to compare the output to. For the acceptance test, w</w:t>
-      </w:r>
-      <w:r>
-        <w:t>e will be referencing the engineering requirements, not the marketing requirements.</w:t>
+        <w:t xml:space="preserve"> of actual. To test for this we will need to have another compass to compare the output to. For the acceptance test, we will be referencing the engineering requirements, not the marketing requirements.</w:t>
       </w:r>
     </w:p>
     <w:p>
@@ -507,7 +676,7 @@
         </w:trPr>
         <w:tc>
           <w:tcPr>
-            <w:tcW w:w="4917" w:type="dxa"/>
+            <w:tcW w:w="4789" w:type="dxa"/>
             <w:tcBorders>
               <w:top w:val="single" w:sz="4" w:space="0" w:color="00000A"/>
               <w:left w:val="single" w:sz="4" w:space="0" w:color="00000A"/>
@@ -543,7 +712,7 @@
         </w:tc>
         <w:tc>
           <w:tcPr>
-            <w:tcW w:w="5882" w:type="dxa"/>
+            <w:tcW w:w="5711" w:type="dxa"/>
             <w:tcBorders>
               <w:top w:val="single" w:sz="4" w:space="0" w:color="00000A"/>
               <w:left w:val="nil"/>
@@ -584,7 +753,7 @@
         </w:trPr>
         <w:tc>
           <w:tcPr>
-            <w:tcW w:w="4917" w:type="dxa"/>
+            <w:tcW w:w="4789" w:type="dxa"/>
             <w:tcBorders>
               <w:top w:val="nil"/>
               <w:left w:val="single" w:sz="4" w:space="0" w:color="00000A"/>
@@ -615,7 +784,7 @@
         </w:tc>
         <w:tc>
           <w:tcPr>
-            <w:tcW w:w="5882" w:type="dxa"/>
+            <w:tcW w:w="5711" w:type="dxa"/>
             <w:tcBorders>
               <w:top w:val="nil"/>
               <w:left w:val="nil"/>
@@ -640,14 +809,7 @@
                 <w:rFonts w:eastAsia="Times New Roman" w:cs="Arial"/>
                 <w:color w:val="000000"/>
               </w:rPr>
-              <w:t xml:space="preserve">To be a viable compass for use it should have an acceptable </w:t>
-            </w:r>
-            <w:r>
-              <w:rPr>
-                <w:rFonts w:eastAsia="Times New Roman" w:cs="Arial"/>
-                <w:color w:val="000000"/>
-              </w:rPr>
-              <w:t>accuracy that would not result in an individual or robot being lost at long distances.</w:t>
+              <w:t>To be a viable compass for use it should have an acceptable accuracy that would not result in an individual or robot being lost at long distances.</w:t>
             </w:r>
           </w:p>
         </w:tc>
@@ -658,7 +820,7 @@
         </w:trPr>
         <w:tc>
           <w:tcPr>
-            <w:tcW w:w="4917" w:type="dxa"/>
+            <w:tcW w:w="4789" w:type="dxa"/>
             <w:tcBorders>
               <w:top w:val="nil"/>
               <w:left w:val="single" w:sz="4" w:space="0" w:color="00000A"/>
@@ -689,7 +851,7 @@
         </w:tc>
         <w:tc>
           <w:tcPr>
-            <w:tcW w:w="5882" w:type="dxa"/>
+            <w:tcW w:w="5711" w:type="dxa"/>
             <w:tcBorders>
               <w:top w:val="nil"/>
               <w:left w:val="nil"/>
@@ -714,14 +876,7 @@
                 <w:rFonts w:eastAsia="Times New Roman" w:cs="Arial"/>
                 <w:color w:val="000000"/>
               </w:rPr>
-              <w:t xml:space="preserve">To save battery life, the user should be able to turn the device on </w:t>
-            </w:r>
-            <w:r>
-              <w:rPr>
-                <w:rFonts w:eastAsia="Times New Roman" w:cs="Arial"/>
-                <w:color w:val="000000"/>
-              </w:rPr>
-              <w:t>and off. The re-initialization of the device should require as little time as possible so that the user can get their heading and proceed with very little lost time.</w:t>
+              <w:t>To save battery life, the user should be able to turn the device on and off. The re-initialization of the device should require as little time as possible so that the user can get their heading and proceed with very little lost time.</w:t>
             </w:r>
           </w:p>
         </w:tc>
@@ -732,7 +887,7 @@
         </w:trPr>
         <w:tc>
           <w:tcPr>
-            <w:tcW w:w="4917" w:type="dxa"/>
+            <w:tcW w:w="4789" w:type="dxa"/>
             <w:tcBorders>
               <w:top w:val="nil"/>
               <w:left w:val="single" w:sz="4" w:space="0" w:color="00000A"/>
@@ -757,20 +912,13 @@
                 <w:rFonts w:eastAsia="Times New Roman" w:cs="Arial"/>
                 <w:color w:val="000000"/>
               </w:rPr>
-              <w:t xml:space="preserve">3. The LCD display will show a heading (i.e. "N", "SW") and degrees from North between 0 </w:t>
-            </w:r>
-            <w:r>
-              <w:rPr>
-                <w:rFonts w:eastAsia="Times New Roman" w:cs="Arial"/>
-                <w:color w:val="000000"/>
-              </w:rPr>
-              <w:t>and 360 degrees.</w:t>
-            </w:r>
-          </w:p>
-        </w:tc>
-        <w:tc>
-          <w:tcPr>
-            <w:tcW w:w="5882" w:type="dxa"/>
+              <w:t>3. The LCD display will show a heading (i.e. "N", "SW") and degrees from North between 0 and 360 degrees.</w:t>
+            </w:r>
+          </w:p>
+        </w:tc>
+        <w:tc>
+          <w:tcPr>
+            <w:tcW w:w="5711" w:type="dxa"/>
             <w:tcBorders>
               <w:top w:val="nil"/>
               <w:left w:val="nil"/>
@@ -806,7 +954,7 @@
         </w:trPr>
         <w:tc>
           <w:tcPr>
-            <w:tcW w:w="4917" w:type="dxa"/>
+            <w:tcW w:w="4789" w:type="dxa"/>
             <w:tcBorders>
               <w:top w:val="nil"/>
               <w:left w:val="single" w:sz="4" w:space="0" w:color="00000A"/>
@@ -831,119 +979,38 @@
                 <w:rFonts w:eastAsia="Times New Roman" w:cs="Arial"/>
                 <w:color w:val="000000"/>
               </w:rPr>
-              <w:t>4. Should be prepared for later versioning in firmware</w:t>
-            </w:r>
-            <w:r>
+              <w:t>4. Should be prepared for later versioning in firmware that will give additional options and restore to factory default through a USB interface.</w:t>
+            </w:r>
+          </w:p>
+        </w:tc>
+        <w:tc>
+          <w:tcPr>
+            <w:tcW w:w="5711" w:type="dxa"/>
+            <w:tcBorders>
+              <w:top w:val="nil"/>
+              <w:left w:val="nil"/>
+              <w:bottom w:val="single" w:sz="4" w:space="0" w:color="00000A"/>
+              <w:right w:val="single" w:sz="4" w:space="0" w:color="00000A"/>
+            </w:tcBorders>
+            <w:shd w:val="clear" w:color="auto" w:fill="FFFFFF"/>
+            <w:tcMar>
+              <w:left w:w="108" w:type="dxa"/>
+            </w:tcMar>
+          </w:tcPr>
+          <w:p>
+            <w:pPr>
+              <w:pStyle w:val="TextBody"/>
               <w:rPr>
                 <w:rFonts w:eastAsia="Times New Roman" w:cs="Arial"/>
                 <w:color w:val="000000"/>
               </w:rPr>
-              <w:t xml:space="preserve"> that will give additional options and restore to factory default through a USB interface.</w:t>
-            </w:r>
-          </w:p>
-        </w:tc>
-        <w:tc>
-          <w:tcPr>
-            <w:tcW w:w="5882" w:type="dxa"/>
-            <w:tcBorders>
-              <w:top w:val="nil"/>
-              <w:left w:val="nil"/>
-              <w:bottom w:val="single" w:sz="4" w:space="0" w:color="00000A"/>
-              <w:right w:val="single" w:sz="4" w:space="0" w:color="00000A"/>
-            </w:tcBorders>
-            <w:shd w:val="clear" w:color="auto" w:fill="FFFFFF"/>
-            <w:tcMar>
-              <w:left w:w="108" w:type="dxa"/>
-            </w:tcMar>
-          </w:tcPr>
-          <w:p>
-            <w:pPr>
-              <w:pStyle w:val="TextBody"/>
+            </w:pPr>
+            <w:r>
               <w:rPr>
                 <w:rFonts w:eastAsia="Times New Roman" w:cs="Arial"/>
                 <w:color w:val="000000"/>
               </w:rPr>
-            </w:pPr>
-            <w:r>
-              <w:rPr>
-                <w:rFonts w:eastAsia="Times New Roman" w:cs="Arial"/>
-                <w:color w:val="000000"/>
-              </w:rPr>
-              <w:t>If an unforeseen software glitch were to arise the device will still possibly be useful if restored to factory settings. The device should be capable of a software u</w:t>
-            </w:r>
-            <w:r>
-              <w:rPr>
-                <w:rFonts w:eastAsia="Times New Roman" w:cs="Arial"/>
-                <w:color w:val="000000"/>
-              </w:rPr>
-              <w:t>pdate to correct any unforeseen glitches.</w:t>
-            </w:r>
-          </w:p>
-        </w:tc>
-      </w:tr>
-      <w:tr>
-        <w:trPr>
-          <w:trHeight w:val="900"/>
-        </w:trPr>
-        <w:tc>
-          <w:tcPr>
-            <w:tcW w:w="4917" w:type="dxa"/>
-            <w:tcBorders>
-              <w:top w:val="nil"/>
-              <w:left w:val="single" w:sz="4" w:space="0" w:color="00000A"/>
-              <w:bottom w:val="single" w:sz="4" w:space="0" w:color="00000A"/>
-              <w:right w:val="single" w:sz="4" w:space="0" w:color="00000A"/>
-            </w:tcBorders>
-            <w:shd w:val="clear" w:color="auto" w:fill="FFFFFF"/>
-            <w:tcMar>
-              <w:left w:w="73" w:type="dxa"/>
-            </w:tcMar>
-          </w:tcPr>
-          <w:p>
-            <w:pPr>
-              <w:pStyle w:val="TextBody"/>
-              <w:rPr>
-                <w:rFonts w:eastAsia="Times New Roman" w:cs="Arial"/>
-                <w:color w:val="000000"/>
-              </w:rPr>
-            </w:pPr>
-            <w:r>
-              <w:rPr>
-                <w:rFonts w:eastAsia="Times New Roman" w:cs="Arial"/>
-                <w:color w:val="000000"/>
-              </w:rPr>
-              <w:t>5. LCD screen will have a back light so that the compass can be used in light or dark.</w:t>
-            </w:r>
-          </w:p>
-        </w:tc>
-        <w:tc>
-          <w:tcPr>
-            <w:tcW w:w="5882" w:type="dxa"/>
-            <w:tcBorders>
-              <w:top w:val="nil"/>
-              <w:left w:val="nil"/>
-              <w:bottom w:val="single" w:sz="4" w:space="0" w:color="00000A"/>
-              <w:right w:val="single" w:sz="4" w:space="0" w:color="00000A"/>
-            </w:tcBorders>
-            <w:shd w:val="clear" w:color="auto" w:fill="FFFFFF"/>
-            <w:tcMar>
-              <w:left w:w="108" w:type="dxa"/>
-            </w:tcMar>
-          </w:tcPr>
-          <w:p>
-            <w:pPr>
-              <w:pStyle w:val="TextBody"/>
-              <w:rPr>
-                <w:rFonts w:eastAsia="Times New Roman" w:cs="Arial"/>
-                <w:color w:val="000000"/>
-              </w:rPr>
-            </w:pPr>
-            <w:r>
-              <w:rPr>
-                <w:rFonts w:eastAsia="Times New Roman" w:cs="Arial"/>
-                <w:color w:val="000000"/>
-              </w:rPr>
-              <w:t>Needs to be used in varying conditions.</w:t>
+              <w:t>If an unforeseen software glitch were to arise the device will still possibly be useful if restored to factory settings. The device should be capable of a software update to correct any unforeseen glitches.</w:t>
             </w:r>
           </w:p>
         </w:tc>
@@ -963,10 +1030,7 @@
         </w:numPr>
       </w:pPr>
       <w:r>
-        <w:t xml:space="preserve">The group will use our compass and compare the output with another physical compass </w:t>
-      </w:r>
-      <w:r>
-        <w:t>app to ensure that our design will stay within a 5</w:t>
+        <w:t>The group will use our compass and compare the output with another physical compass app to ensure that our design will stay within a 5</w:t>
       </w:r>
       <w:r>
         <w:rPr>
@@ -987,10 +1051,7 @@
         </w:numPr>
       </w:pPr>
       <w:r>
-        <w:t xml:space="preserve">To test for this requirement, the group has implemented a switch into the design that disconnects power to the system. To test for the amount of time it takes </w:t>
-      </w:r>
-      <w:r>
-        <w:t>to initialize the device, a stopwatch (on a smartphone) will be used. A finite initialization was not defined in the requirements.</w:t>
+        <w:t>To test for this requirement, the group has implemented a switch into the design that disconnects power to the system. To test for the amount of time it takes to initialize the device, a stopwatch (on a smartphone) will be used. A finite initialization was not defined in the requirements.</w:t>
       </w:r>
     </w:p>
     <w:p>
@@ -1002,11 +1063,7 @@
         </w:numPr>
       </w:pPr>
       <w:r>
-        <w:lastRenderedPageBreak/>
-        <w:t xml:space="preserve">This requirement is self-explanatory, the LCD displays the correct information or it does not. This can again be tested with </w:t>
-      </w:r>
-      <w:r>
-        <w:t>the use of another reference compass to verify that the LCD is displaying the correct heading in degrees as well as the arrow pointing in the right direction.</w:t>
+        <w:t>This requirement is self-explanatory, the LCD displays the correct information or it does not. This can again be tested with the use of another reference compass to verify that the LCD is displaying the correct heading in degrees as well as the arrow pointing in the right direction.</w:t>
       </w:r>
     </w:p>
     <w:p>
@@ -1018,6 +1075,7 @@
         </w:numPr>
       </w:pPr>
       <w:r>
+        <w:lastRenderedPageBreak/>
         <w:t>To verify the 4</w:t>
       </w:r>
       <w:r>
@@ -1027,10 +1085,7 @@
         <w:t>th</w:t>
       </w:r>
       <w:r>
-        <w:t xml:space="preserve"> requirement, we can have two sets of coding. One will be missing some functiona</w:t>
-      </w:r>
-      <w:r>
-        <w:t>lity and the other will include it. To verify the requirement, we will implement the change via USB.</w:t>
+        <w:t xml:space="preserve"> requirement, we can have two sets of coding. One will be missing some functionality and the other will include it. To verify the requirement, we will implement the change via USB.</w:t>
       </w:r>
     </w:p>
     <w:p>
@@ -1057,13 +1112,7 @@
         <w:pStyle w:val="TextBody"/>
       </w:pPr>
       <w:r>
-        <w:t>The purpose of an integration test is to test the sub-modules, which have been individually tested previously, to see how they interact w</w:t>
-      </w:r>
-      <w:r>
-        <w:t>ith each other. This is where we verify that the communication between modules is correct. For example, we should test the output of the PMIC under three conditions: battery only, USB only, and both. With the implemented test points we can measure the outp</w:t>
-      </w:r>
-      <w:r>
-        <w:t>ut of the PMIC with a multi-meter. We still need to consider the engineering requirements when developing the integration tests.</w:t>
+        <w:t>The purpose of an integration test is to test the sub-modules, which have been individually tested previously, to see how they interact with each other. This is where we verify that the communication between modules is correct. For example, we should test the output of the PMIC under three conditions: battery only, USB only, and both. With the implemented test points we can measure the output of the PMIC with a multi-meter. We still need to consider the engineering requirements when developing the integration tests.</w:t>
       </w:r>
     </w:p>
     <w:p>
@@ -1082,10 +1131,7 @@
         <w:t xml:space="preserve">PMIC </w:t>
       </w:r>
       <w:r>
-        <w:t>– The Power Management Integrated Circuit (PMIC) outputs a constant and stable 3.3V to the system. The group will need to</w:t>
-      </w:r>
-      <w:r>
-        <w:t xml:space="preserve"> verify that all modules receive power from the PMIC. This is different than testing the output of the PMIC as it is loaded while under operation. The group needs to ensure that all modules get power.</w:t>
+        <w:t>– The Power Management Integrated Circuit (PMIC) outputs a constant and stable 3.3V to the system. The group will need to verify that all modules receive power from the PMIC. This is different than testing the output of the PMIC as it is loaded while under operation. The group needs to ensure that all modules get power.</w:t>
       </w:r>
     </w:p>
     <w:p>
@@ -1104,13 +1150,7 @@
         <w:t xml:space="preserve">Magnetometer/Accelerometer and microcontroller </w:t>
       </w:r>
       <w:r>
-        <w:t>– The L</w:t>
-      </w:r>
-      <w:r>
-        <w:t xml:space="preserve">SM303DLH communicates with the ATMega32U4 via the two-wire interface (TWI). Verification can be done by connecting a logic analyzer to the bus before powering on the device to observe the transactions between the ATMega32U4 master and LSM303DLH slave. The </w:t>
-      </w:r>
-      <w:r>
-        <w:t>software writes to two separate configuration registers on the LSM303DLH, and then continuously reads from the LSM303DLH output registers. The transactions that should be observed are the following:</w:t>
+        <w:t>– The LSM303DLH communicates with the ATMega32U4 via the two-wire interface (TWI). Verification can be done by connecting a logic analyzer to the bus before powering on the device to observe the transactions between the ATMega32U4 master and LSM303DLH slave. The software writes to two separate configuration registers on the LSM303DLH, and then continuously reads from the LSM303DLH output registers. The transactions that should be observed are the following:</w:t>
       </w:r>
     </w:p>
     <w:p>
@@ -1143,7 +1183,31 @@
         <w:spacing w:after="0" w:line="240" w:lineRule="auto"/>
       </w:pPr>
       <w:r>
-        <w:t xml:space="preserve"> 27    * We wish to write one byte (0x27) to the accel config register</w:t>
+        <w:t xml:space="preserve"> 27    * </w:t>
+      </w:r>
+      <w:proofErr w:type="gramStart"/>
+      <w:r>
+        <w:t>We</w:t>
+      </w:r>
+      <w:proofErr w:type="gramEnd"/>
+      <w:r>
+        <w:t xml:space="preserve"> wish to write one byte (0x27) to the </w:t>
+      </w:r>
+      <w:proofErr w:type="spellStart"/>
+      <w:r>
+        <w:t>accel</w:t>
+      </w:r>
+      <w:proofErr w:type="spellEnd"/>
+      <w:r>
+        <w:t xml:space="preserve"> </w:t>
+      </w:r>
+      <w:proofErr w:type="spellStart"/>
+      <w:r>
+        <w:t>config</w:t>
+      </w:r>
+      <w:proofErr w:type="spellEnd"/>
+      <w:r>
+        <w:t xml:space="preserve"> register</w:t>
       </w:r>
     </w:p>
     <w:p>
@@ -1161,7 +1225,15 @@
         <w:spacing w:after="0" w:line="240" w:lineRule="auto"/>
       </w:pPr>
       <w:r>
-        <w:t xml:space="preserve"> 29    * The flow should be:</w:t>
+        <w:t xml:space="preserve"> 29    * </w:t>
+      </w:r>
+      <w:proofErr w:type="gramStart"/>
+      <w:r>
+        <w:t>The</w:t>
+      </w:r>
+      <w:proofErr w:type="gramEnd"/>
+      <w:r>
+        <w:t xml:space="preserve"> flow should be:</w:t>
       </w:r>
     </w:p>
     <w:p>
@@ -1224,10 +1296,7 @@
         <w:spacing w:after="0" w:line="240" w:lineRule="auto"/>
       </w:pPr>
       <w:r>
-        <w:t xml:space="preserve"> 36    </w:t>
-      </w:r>
-      <w:r>
-        <w:t>* Slave: SAK</w:t>
+        <w:t xml:space="preserve"> 36    * Slave: SAK</w:t>
       </w:r>
     </w:p>
     <w:p>
@@ -1254,8 +1323,68 @@
         <w:spacing w:after="0" w:line="240" w:lineRule="auto"/>
       </w:pPr>
       <w:r>
+        <w:t>/* Write to the magnetometer configuration register */</w:t>
+      </w:r>
+    </w:p>
+    <w:p>
+      <w:pPr>
+        <w:pStyle w:val="TextBody"/>
+        <w:spacing w:after="0" w:line="240" w:lineRule="auto"/>
+      </w:pPr>
+      <w:r>
+        <w:t xml:space="preserve">  102   /*</w:t>
+      </w:r>
+    </w:p>
+    <w:p>
+      <w:pPr>
+        <w:pStyle w:val="TextBody"/>
+        <w:spacing w:after="0" w:line="240" w:lineRule="auto"/>
+      </w:pPr>
+      <w:r>
+        <w:t xml:space="preserve">  103    * </w:t>
+      </w:r>
+      <w:proofErr w:type="gramStart"/>
+      <w:r>
+        <w:t>We</w:t>
+      </w:r>
+      <w:proofErr w:type="gramEnd"/>
+      <w:r>
+        <w:t xml:space="preserve"> wish to write one byte (0x00) to the mag </w:t>
+      </w:r>
+      <w:proofErr w:type="spellStart"/>
+      <w:r>
+        <w:t>config</w:t>
+      </w:r>
+      <w:proofErr w:type="spellEnd"/>
+      <w:r>
+        <w:t xml:space="preserve"> register</w:t>
+      </w:r>
+    </w:p>
+    <w:p>
+      <w:pPr>
+        <w:pStyle w:val="TextBody"/>
+        <w:spacing w:after="0" w:line="240" w:lineRule="auto"/>
+      </w:pPr>
+      <w:r>
+        <w:t xml:space="preserve">  104    *</w:t>
+      </w:r>
+    </w:p>
+    <w:p>
+      <w:pPr>
+        <w:pStyle w:val="TextBody"/>
+        <w:spacing w:after="0" w:line="240" w:lineRule="auto"/>
+      </w:pPr>
+      <w:r>
         <w:lastRenderedPageBreak/>
-        <w:t>/* Write to the magnetometer configuration register */</w:t>
+        <w:t xml:space="preserve">  105    * </w:t>
+      </w:r>
+      <w:proofErr w:type="gramStart"/>
+      <w:r>
+        <w:t>The</w:t>
+      </w:r>
+      <w:proofErr w:type="gramEnd"/>
+      <w:r>
+        <w:t xml:space="preserve"> flow should be:</w:t>
       </w:r>
     </w:p>
     <w:p>
@@ -1264,7 +1393,7 @@
         <w:spacing w:after="0" w:line="240" w:lineRule="auto"/>
       </w:pPr>
       <w:r>
-        <w:t xml:space="preserve">  102   /*</w:t>
+        <w:t xml:space="preserve">  106    * Master: START</w:t>
       </w:r>
     </w:p>
     <w:p>
@@ -1273,7 +1402,7 @@
         <w:spacing w:after="0" w:line="240" w:lineRule="auto"/>
       </w:pPr>
       <w:r>
-        <w:t xml:space="preserve">  103    * We wish to write one byte (0x00) to the mag config register</w:t>
+        <w:t xml:space="preserve">  107    * Master: SAD + W</w:t>
       </w:r>
     </w:p>
     <w:p>
@@ -1282,7 +1411,7 @@
         <w:spacing w:after="0" w:line="240" w:lineRule="auto"/>
       </w:pPr>
       <w:r>
-        <w:t xml:space="preserve">  104    *</w:t>
+        <w:t xml:space="preserve">  108    * Slave: SAK</w:t>
       </w:r>
     </w:p>
     <w:p>
@@ -1291,7 +1420,7 @@
         <w:spacing w:after="0" w:line="240" w:lineRule="auto"/>
       </w:pPr>
       <w:r>
-        <w:t xml:space="preserve">  105    * The flow should be:</w:t>
+        <w:t xml:space="preserve">  109    * Master: SUB</w:t>
       </w:r>
     </w:p>
     <w:p>
@@ -1300,7 +1429,7 @@
         <w:spacing w:after="0" w:line="240" w:lineRule="auto"/>
       </w:pPr>
       <w:r>
-        <w:t xml:space="preserve">  106    * Master: START</w:t>
+        <w:t xml:space="preserve">  110    * Slave: SAK</w:t>
       </w:r>
     </w:p>
     <w:p>
@@ -1309,10 +1438,7 @@
         <w:spacing w:after="0" w:line="240" w:lineRule="auto"/>
       </w:pPr>
       <w:r>
-        <w:t xml:space="preserve">  107 </w:t>
-      </w:r>
-      <w:r>
-        <w:t xml:space="preserve">   * Master: SAD + W</w:t>
+        <w:t xml:space="preserve">  111    * Master: DATA</w:t>
       </w:r>
     </w:p>
     <w:p>
@@ -1321,7 +1447,7 @@
         <w:spacing w:after="0" w:line="240" w:lineRule="auto"/>
       </w:pPr>
       <w:r>
-        <w:t xml:space="preserve">  108    * Slave: SAK</w:t>
+        <w:t xml:space="preserve">  112    * Slave: SAK</w:t>
       </w:r>
     </w:p>
     <w:p>
@@ -1330,7 +1456,7 @@
         <w:spacing w:after="0" w:line="240" w:lineRule="auto"/>
       </w:pPr>
       <w:r>
-        <w:t xml:space="preserve">  109    * Master: SUB</w:t>
+        <w:t xml:space="preserve">  113    * Master: STOP</w:t>
       </w:r>
     </w:p>
     <w:p>
@@ -1339,7 +1465,7 @@
         <w:spacing w:after="0" w:line="240" w:lineRule="auto"/>
       </w:pPr>
       <w:r>
-        <w:t xml:space="preserve">  110    * Slave: SAK</w:t>
+        <w:t xml:space="preserve">  114    */</w:t>
       </w:r>
     </w:p>
     <w:p>
@@ -1347,9 +1473,6 @@
         <w:pStyle w:val="TextBody"/>
         <w:spacing w:after="0" w:line="240" w:lineRule="auto"/>
       </w:pPr>
-      <w:r>
-        <w:t xml:space="preserve">  111    * Master: DATA</w:t>
-      </w:r>
     </w:p>
     <w:p>
       <w:pPr>
@@ -1357,7 +1480,7 @@
         <w:spacing w:after="0" w:line="240" w:lineRule="auto"/>
       </w:pPr>
       <w:r>
-        <w:t xml:space="preserve">  112    * Slave: SAK</w:t>
+        <w:t>/* Read 6 bytes from the accelerometer */</w:t>
       </w:r>
     </w:p>
     <w:p>
@@ -1366,7 +1489,7 @@
         <w:spacing w:after="0" w:line="240" w:lineRule="auto"/>
       </w:pPr>
       <w:r>
-        <w:t xml:space="preserve">  113    * Master: STOP</w:t>
+        <w:t xml:space="preserve">  197   /*</w:t>
       </w:r>
     </w:p>
     <w:p>
@@ -1375,7 +1498,15 @@
         <w:spacing w:after="0" w:line="240" w:lineRule="auto"/>
       </w:pPr>
       <w:r>
-        <w:t xml:space="preserve">  114    */</w:t>
+        <w:t xml:space="preserve">  198    * </w:t>
+      </w:r>
+      <w:proofErr w:type="gramStart"/>
+      <w:r>
+        <w:t>We</w:t>
+      </w:r>
+      <w:proofErr w:type="gramEnd"/>
+      <w:r>
+        <w:t xml:space="preserve"> need to read 6 bytes from the accelerometer.</w:t>
       </w:r>
     </w:p>
     <w:p>
@@ -1383,6 +1514,9 @@
         <w:pStyle w:val="TextBody"/>
         <w:spacing w:after="0" w:line="240" w:lineRule="auto"/>
       </w:pPr>
+      <w:r>
+        <w:t xml:space="preserve">  199    *</w:t>
+      </w:r>
     </w:p>
     <w:p>
       <w:pPr>
@@ -1390,7 +1524,15 @@
         <w:spacing w:after="0" w:line="240" w:lineRule="auto"/>
       </w:pPr>
       <w:r>
-        <w:t>/* Read 6 bytes from the accelerometer */</w:t>
+        <w:t xml:space="preserve">  200    * </w:t>
+      </w:r>
+      <w:proofErr w:type="gramStart"/>
+      <w:r>
+        <w:t>The</w:t>
+      </w:r>
+      <w:proofErr w:type="gramEnd"/>
+      <w:r>
+        <w:t xml:space="preserve"> flow for this is:</w:t>
       </w:r>
     </w:p>
     <w:p>
@@ -1399,7 +1541,7 @@
         <w:spacing w:after="0" w:line="240" w:lineRule="auto"/>
       </w:pPr>
       <w:r>
-        <w:t xml:space="preserve">  197   /*</w:t>
+        <w:t xml:space="preserve">  201    * Master: START, SAD + W</w:t>
       </w:r>
     </w:p>
     <w:p>
@@ -1408,10 +1550,7 @@
         <w:spacing w:after="0" w:line="240" w:lineRule="auto"/>
       </w:pPr>
       <w:r>
-        <w:t xml:space="preserve">  198    * We need to read 6 </w:t>
-      </w:r>
-      <w:r>
-        <w:t>bytes from the accelerometer.</w:t>
+        <w:t xml:space="preserve">  202    * Slave: SAK</w:t>
       </w:r>
     </w:p>
     <w:p>
@@ -1420,7 +1559,7 @@
         <w:spacing w:after="0" w:line="240" w:lineRule="auto"/>
       </w:pPr>
       <w:r>
-        <w:t xml:space="preserve">  199    *</w:t>
+        <w:t xml:space="preserve">  203    * Master: SUB</w:t>
       </w:r>
     </w:p>
     <w:p>
@@ -1429,7 +1568,7 @@
         <w:spacing w:after="0" w:line="240" w:lineRule="auto"/>
       </w:pPr>
       <w:r>
-        <w:t xml:space="preserve">  200    * The flow for this is:</w:t>
+        <w:t xml:space="preserve">  204    * Slave: SAK</w:t>
       </w:r>
     </w:p>
     <w:p>
@@ -1438,7 +1577,7 @@
         <w:spacing w:after="0" w:line="240" w:lineRule="auto"/>
       </w:pPr>
       <w:r>
-        <w:t xml:space="preserve">  201    * Master: START, SAD + W</w:t>
+        <w:t xml:space="preserve">  205    * Master: RESTART, SAD + R</w:t>
       </w:r>
     </w:p>
     <w:p>
@@ -1447,7 +1586,7 @@
         <w:spacing w:after="0" w:line="240" w:lineRule="auto"/>
       </w:pPr>
       <w:r>
-        <w:t xml:space="preserve">  202    * Slave: SAK</w:t>
+        <w:t xml:space="preserve">  206    * Slave: SAK</w:t>
       </w:r>
     </w:p>
     <w:p>
@@ -1456,7 +1595,7 @@
         <w:spacing w:after="0" w:line="240" w:lineRule="auto"/>
       </w:pPr>
       <w:r>
-        <w:t xml:space="preserve">  203    * Master: SUB</w:t>
+        <w:t xml:space="preserve">  207    *</w:t>
       </w:r>
     </w:p>
     <w:p>
@@ -1465,7 +1604,15 @@
         <w:spacing w:after="0" w:line="240" w:lineRule="auto"/>
       </w:pPr>
       <w:r>
-        <w:t xml:space="preserve">  204    * Slave: SAK</w:t>
+        <w:t xml:space="preserve">  208    * </w:t>
+      </w:r>
+      <w:proofErr w:type="gramStart"/>
+      <w:r>
+        <w:t>The</w:t>
+      </w:r>
+      <w:proofErr w:type="gramEnd"/>
+      <w:r>
+        <w:t xml:space="preserve"> following iterates for 5 bytes in our case:</w:t>
       </w:r>
     </w:p>
     <w:p>
@@ -1474,7 +1621,7 @@
         <w:spacing w:after="0" w:line="240" w:lineRule="auto"/>
       </w:pPr>
       <w:r>
-        <w:t xml:space="preserve">  205    * Master: RESTART, SAD + R</w:t>
+        <w:t xml:space="preserve">  209    * Slave: DATA</w:t>
       </w:r>
     </w:p>
     <w:p>
@@ -1483,7 +1630,7 @@
         <w:spacing w:after="0" w:line="240" w:lineRule="auto"/>
       </w:pPr>
       <w:r>
-        <w:t xml:space="preserve">  206    * Slave: SAK</w:t>
+        <w:t xml:space="preserve">  210    * Master: MAK</w:t>
       </w:r>
     </w:p>
     <w:p>
@@ -1492,8 +1639,13 @@
         <w:spacing w:after="0" w:line="240" w:lineRule="auto"/>
       </w:pPr>
       <w:r>
-        <w:t xml:space="preserve">  207    *</w:t>
-      </w:r>
+        <w:t xml:space="preserve">  211    </w:t>
+      </w:r>
+      <w:proofErr w:type="gramStart"/>
+      <w:r>
+        <w:t>* ...</w:t>
+      </w:r>
+      <w:proofErr w:type="gramEnd"/>
     </w:p>
     <w:p>
       <w:pPr>
@@ -1501,10 +1653,7 @@
         <w:spacing w:after="0" w:line="240" w:lineRule="auto"/>
       </w:pPr>
       <w:r>
-        <w:t xml:space="preserve">  208    * T</w:t>
-      </w:r>
-      <w:r>
-        <w:t>he following iterates for 5 bytes in our case:</w:t>
+        <w:t xml:space="preserve">  212    *</w:t>
       </w:r>
     </w:p>
     <w:p>
@@ -1513,7 +1662,7 @@
         <w:spacing w:after="0" w:line="240" w:lineRule="auto"/>
       </w:pPr>
       <w:r>
-        <w:t xml:space="preserve">  209    * Slave: DATA</w:t>
+        <w:t xml:space="preserve">  213    * Slave: DATA</w:t>
       </w:r>
     </w:p>
     <w:p>
@@ -1522,7 +1671,7 @@
         <w:spacing w:after="0" w:line="240" w:lineRule="auto"/>
       </w:pPr>
       <w:r>
-        <w:t xml:space="preserve">  210    * Master: MAK</w:t>
+        <w:t xml:space="preserve">  214    * MASTER: NMAK, STOP</w:t>
       </w:r>
     </w:p>
     <w:p>
@@ -1531,7 +1680,7 @@
         <w:spacing w:after="0" w:line="240" w:lineRule="auto"/>
       </w:pPr>
       <w:r>
-        <w:t xml:space="preserve">  211    * ...</w:t>
+        <w:t xml:space="preserve">  215    */</w:t>
       </w:r>
     </w:p>
     <w:p>
@@ -1539,9 +1688,6 @@
         <w:pStyle w:val="TextBody"/>
         <w:spacing w:after="0" w:line="240" w:lineRule="auto"/>
       </w:pPr>
-      <w:r>
-        <w:t xml:space="preserve">  212    *</w:t>
-      </w:r>
     </w:p>
     <w:p>
       <w:pPr>
@@ -1549,7 +1695,7 @@
         <w:spacing w:after="0" w:line="240" w:lineRule="auto"/>
       </w:pPr>
       <w:r>
-        <w:t xml:space="preserve">  213    * Slave: DATA</w:t>
+        <w:t>/* Read 6 bytes from the magnetometer */</w:t>
       </w:r>
     </w:p>
     <w:p>
@@ -1558,7 +1704,7 @@
         <w:spacing w:after="0" w:line="240" w:lineRule="auto"/>
       </w:pPr>
       <w:r>
-        <w:t xml:space="preserve">  214    * MASTER: NMAK, STOP</w:t>
+        <w:t xml:space="preserve">  346   /*</w:t>
       </w:r>
     </w:p>
     <w:p>
@@ -1567,7 +1713,15 @@
         <w:spacing w:after="0" w:line="240" w:lineRule="auto"/>
       </w:pPr>
       <w:r>
-        <w:t xml:space="preserve">  215    */</w:t>
+        <w:t xml:space="preserve">  347    * </w:t>
+      </w:r>
+      <w:proofErr w:type="gramStart"/>
+      <w:r>
+        <w:t>We</w:t>
+      </w:r>
+      <w:proofErr w:type="gramEnd"/>
+      <w:r>
+        <w:t xml:space="preserve"> need to read 6 bytes from the magnetometer.</w:t>
       </w:r>
     </w:p>
     <w:p>
@@ -1575,6 +1729,9 @@
         <w:pStyle w:val="TextBody"/>
         <w:spacing w:after="0" w:line="240" w:lineRule="auto"/>
       </w:pPr>
+      <w:r>
+        <w:t xml:space="preserve">  348    *</w:t>
+      </w:r>
     </w:p>
     <w:p>
       <w:pPr>
@@ -1582,7 +1739,15 @@
         <w:spacing w:after="0" w:line="240" w:lineRule="auto"/>
       </w:pPr>
       <w:r>
-        <w:t>/* Read 6 bytes from the magnetometer */</w:t>
+        <w:t xml:space="preserve">  349    * </w:t>
+      </w:r>
+      <w:proofErr w:type="gramStart"/>
+      <w:r>
+        <w:t>The</w:t>
+      </w:r>
+      <w:proofErr w:type="gramEnd"/>
+      <w:r>
+        <w:t xml:space="preserve"> flow for this is:</w:t>
       </w:r>
     </w:p>
     <w:p>
@@ -1591,7 +1756,7 @@
         <w:spacing w:after="0" w:line="240" w:lineRule="auto"/>
       </w:pPr>
       <w:r>
-        <w:t xml:space="preserve">  346   /*</w:t>
+        <w:t xml:space="preserve">  350    * Master: START, SAD + W</w:t>
       </w:r>
     </w:p>
     <w:p>
@@ -1600,10 +1765,7 @@
         <w:spacing w:after="0" w:line="240" w:lineRule="auto"/>
       </w:pPr>
       <w:r>
-        <w:t xml:space="preserve">  347    * We need </w:t>
-      </w:r>
-      <w:r>
-        <w:t>to read 6 bytes from the magnetometer.</w:t>
+        <w:t xml:space="preserve">  351    * Slave: SAK</w:t>
       </w:r>
     </w:p>
     <w:p>
@@ -1612,7 +1774,7 @@
         <w:spacing w:after="0" w:line="240" w:lineRule="auto"/>
       </w:pPr>
       <w:r>
-        <w:t xml:space="preserve">  348    *</w:t>
+        <w:t xml:space="preserve">  352    * Master: SUB</w:t>
       </w:r>
     </w:p>
     <w:p>
@@ -1621,7 +1783,7 @@
         <w:spacing w:after="0" w:line="240" w:lineRule="auto"/>
       </w:pPr>
       <w:r>
-        <w:t xml:space="preserve">  349    * The flow for this is:</w:t>
+        <w:t xml:space="preserve">  353    * Slave: SAK</w:t>
       </w:r>
     </w:p>
     <w:p>
@@ -1630,7 +1792,7 @@
         <w:spacing w:after="0" w:line="240" w:lineRule="auto"/>
       </w:pPr>
       <w:r>
-        <w:t xml:space="preserve">  350    * Master: START, SAD + W</w:t>
+        <w:t xml:space="preserve">  354    * Master: RESTART, SAD + R</w:t>
       </w:r>
     </w:p>
     <w:p>
@@ -1639,7 +1801,7 @@
         <w:spacing w:after="0" w:line="240" w:lineRule="auto"/>
       </w:pPr>
       <w:r>
-        <w:t xml:space="preserve">  351    * Slave: SAK</w:t>
+        <w:t xml:space="preserve">  355    * Slave: SAK</w:t>
       </w:r>
     </w:p>
     <w:p>
@@ -1648,7 +1810,7 @@
         <w:spacing w:after="0" w:line="240" w:lineRule="auto"/>
       </w:pPr>
       <w:r>
-        <w:t xml:space="preserve">  352    * Master: SUB</w:t>
+        <w:t xml:space="preserve">  356    *</w:t>
       </w:r>
     </w:p>
     <w:p>
@@ -1657,7 +1819,15 @@
         <w:spacing w:after="0" w:line="240" w:lineRule="auto"/>
       </w:pPr>
       <w:r>
-        <w:t xml:space="preserve">  353    * Slave: SAK</w:t>
+        <w:t xml:space="preserve">  357    * </w:t>
+      </w:r>
+      <w:proofErr w:type="gramStart"/>
+      <w:r>
+        <w:t>The</w:t>
+      </w:r>
+      <w:proofErr w:type="gramEnd"/>
+      <w:r>
+        <w:t xml:space="preserve"> following iterates for 5 bytes in our case:</w:t>
       </w:r>
     </w:p>
     <w:p>
@@ -1666,7 +1836,7 @@
         <w:spacing w:after="0" w:line="240" w:lineRule="auto"/>
       </w:pPr>
       <w:r>
-        <w:t xml:space="preserve">  354    * Master: RESTART, SAD + R</w:t>
+        <w:t xml:space="preserve">  358    * Slave: DATA</w:t>
       </w:r>
     </w:p>
     <w:p>
@@ -1675,7 +1845,7 @@
         <w:spacing w:after="0" w:line="240" w:lineRule="auto"/>
       </w:pPr>
       <w:r>
-        <w:t xml:space="preserve">  355    * Slave: SAK</w:t>
+        <w:t xml:space="preserve">  359    * Master: MAK</w:t>
       </w:r>
     </w:p>
     <w:p>
@@ -1684,8 +1854,13 @@
         <w:spacing w:after="0" w:line="240" w:lineRule="auto"/>
       </w:pPr>
       <w:r>
-        <w:t xml:space="preserve">  356    *</w:t>
-      </w:r>
+        <w:t xml:space="preserve">  360    </w:t>
+      </w:r>
+      <w:proofErr w:type="gramStart"/>
+      <w:r>
+        <w:t>* ...</w:t>
+      </w:r>
+      <w:proofErr w:type="gramEnd"/>
     </w:p>
     <w:p>
       <w:pPr>
@@ -1693,10 +1868,7 @@
         <w:spacing w:after="0" w:line="240" w:lineRule="auto"/>
       </w:pPr>
       <w:r>
-        <w:t xml:space="preserve">  </w:t>
-      </w:r>
-      <w:r>
-        <w:t>357    * The following iterates for 5 bytes in our case:</w:t>
+        <w:t xml:space="preserve">  361    *</w:t>
       </w:r>
     </w:p>
     <w:p>
@@ -1706,42 +1878,6 @@
       </w:pPr>
       <w:r>
         <w:lastRenderedPageBreak/>
-        <w:t xml:space="preserve">  358    * Slave: DATA</w:t>
-      </w:r>
-    </w:p>
-    <w:p>
-      <w:pPr>
-        <w:pStyle w:val="TextBody"/>
-        <w:spacing w:after="0" w:line="240" w:lineRule="auto"/>
-      </w:pPr>
-      <w:r>
-        <w:t xml:space="preserve">  359    * Master: MAK</w:t>
-      </w:r>
-    </w:p>
-    <w:p>
-      <w:pPr>
-        <w:pStyle w:val="TextBody"/>
-        <w:spacing w:after="0" w:line="240" w:lineRule="auto"/>
-      </w:pPr>
-      <w:r>
-        <w:t xml:space="preserve">  360    * ...</w:t>
-      </w:r>
-    </w:p>
-    <w:p>
-      <w:pPr>
-        <w:pStyle w:val="TextBody"/>
-        <w:spacing w:after="0" w:line="240" w:lineRule="auto"/>
-      </w:pPr>
-      <w:r>
-        <w:t xml:space="preserve">  361    *</w:t>
-      </w:r>
-    </w:p>
-    <w:p>
-      <w:pPr>
-        <w:pStyle w:val="TextBody"/>
-        <w:spacing w:after="0" w:line="240" w:lineRule="auto"/>
-      </w:pPr>
-      <w:r>
         <w:t xml:space="preserve">  362    * Slave: DATA</w:t>
       </w:r>
     </w:p>
@@ -1779,7 +1915,15 @@
         <w:t>Microcontroller and LCD</w:t>
       </w:r>
       <w:r>
-        <w:t xml:space="preserve"> –  The display should show the user interface for the compass that serves as a visual indication of the current magnetic heading.</w:t>
+        <w:t xml:space="preserve"> </w:t>
+      </w:r>
+      <w:proofErr w:type="gramStart"/>
+      <w:r>
+        <w:t>–  The</w:t>
+      </w:r>
+      <w:proofErr w:type="gramEnd"/>
+      <w:r>
+        <w:t xml:space="preserve"> display should show the user interface for the compass that serves as a visual indication of the current magnetic heading.</w:t>
       </w:r>
     </w:p>
     <w:p>
@@ -1806,56 +1950,51 @@
         <w:pStyle w:val="TextBody"/>
       </w:pPr>
       <w:r>
-        <w:t>The purpose of a unit test is to individually test a sub-module for its desired behavior. This is an isolated test</w:t>
-      </w:r>
-      <w:r>
-        <w:t xml:space="preserve"> of the sub-module and should utilize ‘stubs’ to model the behavior of the other sub-modules the module-under-test interfaces with. For example, to do a unit test on the magnetometer, the group can use the microcontroller as a stub to output a blinking LED</w:t>
-      </w:r>
-      <w:r>
-        <w:t>, where the number of LED flashes is 1/10 of the degree heading.</w:t>
-      </w:r>
-    </w:p>
-    <w:p>
-      <w:pPr>
-        <w:pStyle w:val="TextBody"/>
-      </w:pPr>
-    </w:p>
-    <w:p>
-      <w:pPr>
-        <w:pStyle w:val="TextBody"/>
-      </w:pPr>
-      <w:r>
-        <w:t xml:space="preserve">PMIC – Test the PMIC output voltage under three conditions: with battery, with USB, and with both the battery and USB. The charging functionality will also have to be tested. The group will </w:t>
-      </w:r>
-      <w:r>
-        <w:t>have to drain a battery, check the voltage with a multi-meter, then charge it, and check the voltage after some amount of time charging, say two hours.</w:t>
-      </w:r>
-    </w:p>
-    <w:p>
-      <w:pPr>
-        <w:pStyle w:val="TextBody"/>
-      </w:pPr>
-    </w:p>
-    <w:p>
-      <w:pPr>
-        <w:pStyle w:val="TextBody"/>
-      </w:pPr>
-      <w:r>
-        <w:t>Microcontroller – To verify that the microcontroller is operating as intended we can observe one of the</w:t>
-      </w:r>
-      <w:r>
-        <w:t xml:space="preserve"> several unused GPIOs that will be set to output a high.</w:t>
-      </w:r>
-    </w:p>
-    <w:p>
-      <w:pPr>
-        <w:pStyle w:val="TextBody"/>
-      </w:pPr>
-      <w:r>
-        <w:t>Magnetometer/Accelerometer – If communication is occurring and the device is configured properly then the DRDY test point on the breakout board will be asserted. If a high on DRDY is observed then th</w:t>
-      </w:r>
-      <w:r>
-        <w:t>e sensor is properly storing output information in it's registers.</w:t>
+        <w:t>The purpose of a unit test is to individually test a sub-module for its desired behavior. This is an isolated test of the sub-module and should utilize ‘stubs’ to model the behavior of the other sub-modules the module-under-test interfaces with. For example, to do a unit test on the magnetometer, the group can use the microcontroller as a stub to output a blinking LED, where the number of LED flashes is 1/10 of the degree heading.</w:t>
+      </w:r>
+    </w:p>
+    <w:p>
+      <w:pPr>
+        <w:pStyle w:val="TextBody"/>
+      </w:pPr>
+    </w:p>
+    <w:p>
+      <w:pPr>
+        <w:pStyle w:val="TextBody"/>
+      </w:pPr>
+      <w:r>
+        <w:t>PMIC – Test the PMIC output voltage under three conditions: with battery, with USB, and with both the battery and USB. The charging functionality will also have to be tested. The group will have to drain a battery, check the voltage with a multi-meter, then charge it, and check the voltage after some amount of time charging, say two hours.</w:t>
+      </w:r>
+    </w:p>
+    <w:p>
+      <w:pPr>
+        <w:pStyle w:val="TextBody"/>
+      </w:pPr>
+    </w:p>
+    <w:p>
+      <w:pPr>
+        <w:pStyle w:val="TextBody"/>
+      </w:pPr>
+      <w:r>
+        <w:t>Microcontroller – To verify that the microcontroller is operating as intended we can observe one of the several unused GPIOs that will be set to output a high.</w:t>
+      </w:r>
+    </w:p>
+    <w:p>
+      <w:pPr>
+        <w:pStyle w:val="TextBody"/>
+      </w:pPr>
+      <w:r>
+        <w:t xml:space="preserve">Magnetometer/Accelerometer – If communication is occurring and the device is configured properly then the DRDY test point on the breakout board will be asserted. If a high on DRDY is observed then the sensor is properly storing output information in </w:t>
+      </w:r>
+      <w:proofErr w:type="spellStart"/>
+      <w:proofErr w:type="gramStart"/>
+      <w:r>
+        <w:t>it's</w:t>
+      </w:r>
+      <w:proofErr w:type="spellEnd"/>
+      <w:proofErr w:type="gramEnd"/>
+      <w:r>
+        <w:t xml:space="preserve"> registers.</w:t>
       </w:r>
     </w:p>
     <w:p>
@@ -1882,10 +2021,7 @@
         <w:pStyle w:val="TextBody"/>
       </w:pPr>
       <w:r>
-        <w:t>Any problems that may arise in the operation of the device will make use of a logic analyzer or a mixed signal oscilloscope for debugging. Transactions on both the TWI and the SP</w:t>
-      </w:r>
-      <w:r>
-        <w:t>I bus will be observed using the logic analyzer, and microcontroller operation can be observed using the MSO.</w:t>
+        <w:t>Any problems that may arise in the operation of the device will make use of a logic analyzer or a mixed signal oscilloscope for debugging. Transactions on both the TWI and the SPI bus will be observed using the logic analyzer, and microcontroller operation can be observed using the MSO.</w:t>
       </w:r>
     </w:p>
     <w:p>
@@ -1893,12 +2029,12 @@
         <w:pStyle w:val="Heading1"/>
         <w:pageBreakBefore/>
       </w:pPr>
-      <w:bookmarkStart w:id="2" w:name="__RefHeading__2009_2017645224"/>
-      <w:bookmarkEnd w:id="2"/>
+      <w:bookmarkStart w:id="3" w:name="_Toc373322355"/>
       <w:r>
         <w:lastRenderedPageBreak/>
         <w:t>Test Cases</w:t>
       </w:r>
+      <w:bookmarkEnd w:id="3"/>
     </w:p>
     <w:tbl>
       <w:tblPr>
@@ -2152,14 +2288,23 @@
                 <w:rFonts w:cs="Times New Roman"/>
                 <w:color w:val="000000"/>
               </w:rPr>
-              <w:t xml:space="preserve">The PMIC supplies the power to the </w:t>
-            </w:r>
+              <w:t xml:space="preserve">The PMIC supplies the power to the system. The PMIC can have the battery, USB, or both as inputs. The outputs of the PMIC are a constant 3.3 </w:t>
+            </w:r>
+            <w:proofErr w:type="spellStart"/>
             <w:r>
               <w:rPr>
                 <w:rFonts w:cs="Times New Roman"/>
                 <w:color w:val="000000"/>
               </w:rPr>
-              <w:t>system. The PMIC can have the battery, USB, or both as inputs. The outputs of the PMIC are a constant 3.3 Vdc and the charging of the battery.</w:t>
+              <w:t>Vdc</w:t>
+            </w:r>
+            <w:proofErr w:type="spellEnd"/>
+            <w:r>
+              <w:rPr>
+                <w:rFonts w:cs="Times New Roman"/>
+                <w:color w:val="000000"/>
+              </w:rPr>
+              <w:t xml:space="preserve"> and the charging of the battery.</w:t>
             </w:r>
           </w:p>
         </w:tc>
@@ -2538,21 +2683,87 @@
                 <w:rFonts w:cs="Times New Roman"/>
                 <w:color w:val="000000"/>
               </w:rPr>
-              <w:t xml:space="preserve">The outputs </w:t>
-            </w:r>
+              <w:t xml:space="preserve">The outputs of the PMIC must be tested with the three input combinations. The unit must output a constant 3.3 </w:t>
+            </w:r>
+            <w:proofErr w:type="spellStart"/>
             <w:r>
               <w:rPr>
                 <w:rFonts w:cs="Times New Roman"/>
                 <w:color w:val="000000"/>
               </w:rPr>
-              <w:t xml:space="preserve">of the PMIC must be tested with the three input combinations. The unit must output a constant 3.3 Vdc when connected to the battery, USB, or both. The PMIC  must also charge the battery when its voltage has dropped below the 2.8 V lower threshold and stop </w:t>
-            </w:r>
+              <w:t>Vdc</w:t>
+            </w:r>
+            <w:proofErr w:type="spellEnd"/>
             <w:r>
               <w:rPr>
                 <w:rFonts w:cs="Times New Roman"/>
                 <w:color w:val="000000"/>
               </w:rPr>
-              <w:t>charginge once the battery has a voltage of 4.2 Vdc. This test is to be conducted using a multimeter that is available in the labs on campus.</w:t>
+              <w:t xml:space="preserve"> when connected to the battery, USB, or both. The </w:t>
+            </w:r>
+            <w:proofErr w:type="gramStart"/>
+            <w:r>
+              <w:rPr>
+                <w:rFonts w:cs="Times New Roman"/>
+                <w:color w:val="000000"/>
+              </w:rPr>
+              <w:t>PMIC  must</w:t>
+            </w:r>
+            <w:proofErr w:type="gramEnd"/>
+            <w:r>
+              <w:rPr>
+                <w:rFonts w:cs="Times New Roman"/>
+                <w:color w:val="000000"/>
+              </w:rPr>
+              <w:t xml:space="preserve"> also charge the battery when its voltage has dropped below the 2.8 V lower threshold and stop </w:t>
+            </w:r>
+            <w:proofErr w:type="spellStart"/>
+            <w:r>
+              <w:rPr>
+                <w:rFonts w:cs="Times New Roman"/>
+                <w:color w:val="000000"/>
+              </w:rPr>
+              <w:t>charginge</w:t>
+            </w:r>
+            <w:proofErr w:type="spellEnd"/>
+            <w:r>
+              <w:rPr>
+                <w:rFonts w:cs="Times New Roman"/>
+                <w:color w:val="000000"/>
+              </w:rPr>
+              <w:t xml:space="preserve"> once the battery has a voltage of 4.2 </w:t>
+            </w:r>
+            <w:proofErr w:type="spellStart"/>
+            <w:r>
+              <w:rPr>
+                <w:rFonts w:cs="Times New Roman"/>
+                <w:color w:val="000000"/>
+              </w:rPr>
+              <w:t>Vdc</w:t>
+            </w:r>
+            <w:proofErr w:type="spellEnd"/>
+            <w:r>
+              <w:rPr>
+                <w:rFonts w:cs="Times New Roman"/>
+                <w:color w:val="000000"/>
+              </w:rPr>
+              <w:t xml:space="preserve">. This test is to be conducted using a </w:t>
+            </w:r>
+            <w:proofErr w:type="spellStart"/>
+            <w:r>
+              <w:rPr>
+                <w:rFonts w:cs="Times New Roman"/>
+                <w:color w:val="000000"/>
+              </w:rPr>
+              <w:t>multimeter</w:t>
+            </w:r>
+            <w:proofErr w:type="spellEnd"/>
+            <w:r>
+              <w:rPr>
+                <w:rFonts w:cs="Times New Roman"/>
+                <w:color w:val="000000"/>
+              </w:rPr>
+              <w:t xml:space="preserve"> that is available in the labs on campus.</w:t>
             </w:r>
           </w:p>
         </w:tc>
@@ -3384,7 +3595,21 @@
               <w:rPr>
                 <w:color w:val="000000"/>
               </w:rPr>
-              <w:t>battery's voltage has reached 4.2 Vdc.</w:t>
+              <w:t xml:space="preserve">battery's voltage has reached 4.2 </w:t>
+            </w:r>
+            <w:proofErr w:type="spellStart"/>
+            <w:r>
+              <w:rPr>
+                <w:color w:val="000000"/>
+              </w:rPr>
+              <w:t>Vdc</w:t>
+            </w:r>
+            <w:proofErr w:type="spellEnd"/>
+            <w:r>
+              <w:rPr>
+                <w:color w:val="000000"/>
+              </w:rPr>
+              <w:t>.</w:t>
             </w:r>
           </w:p>
         </w:tc>
@@ -3726,14 +3951,25 @@
                 <w:rFonts w:cs="Times New Roman"/>
                 <w:color w:val="000000"/>
               </w:rPr>
-              <w:t xml:space="preserve">The device will output a high to </w:t>
-            </w:r>
+              <w:t xml:space="preserve">The device will output a high to the DRDY test point indicating it is properly configured and placing acceleration and magnetic field readings on </w:t>
+            </w:r>
+            <w:proofErr w:type="spellStart"/>
+            <w:proofErr w:type="gramStart"/>
             <w:r>
               <w:rPr>
                 <w:rFonts w:cs="Times New Roman"/>
                 <w:color w:val="000000"/>
               </w:rPr>
-              <w:t>the DRDY test point indicating it is properly configured and placing acceleration and magnetic field readings on it's output registers.</w:t>
+              <w:t>it's</w:t>
+            </w:r>
+            <w:proofErr w:type="spellEnd"/>
+            <w:proofErr w:type="gramEnd"/>
+            <w:r>
+              <w:rPr>
+                <w:rFonts w:cs="Times New Roman"/>
+                <w:color w:val="000000"/>
+              </w:rPr>
+              <w:t xml:space="preserve"> output registers.</w:t>
             </w:r>
           </w:p>
         </w:tc>
@@ -4112,14 +4348,7 @@
                 <w:rFonts w:cs="Times New Roman"/>
                 <w:color w:val="000000"/>
               </w:rPr>
-              <w:t xml:space="preserve">SCL and SDA are </w:t>
-            </w:r>
-            <w:r>
-              <w:rPr>
-                <w:rFonts w:cs="Times New Roman"/>
-                <w:color w:val="000000"/>
-              </w:rPr>
-              <w:t>connected to the TWI pins of the ATMega32U4 on Port D pin 0 and Port D pin 1 respectively. INT1 is tied to Port F pin 0 and INT2 is tied to Port F pin 1. SA is tied to ground. V</w:t>
+              <w:t>SCL and SDA are connected to the TWI pins of the ATMega32U4 on Port D pin 0 and Port D pin 1 respectively. INT1 is tied to Port F pin 0 and INT2 is tied to Port F pin 1. SA is tied to ground. V</w:t>
             </w:r>
             <w:r>
               <w:rPr>
@@ -4249,13 +4478,7 @@
               <w:rPr>
                 <w:b/>
               </w:rPr>
-              <w:t xml:space="preserve">Expected </w:t>
-            </w:r>
-            <w:r>
-              <w:rPr>
-                <w:b/>
-              </w:rPr>
-              <w:t>result</w:t>
+              <w:t>Expected result</w:t>
             </w:r>
           </w:p>
         </w:tc>
@@ -5375,21 +5598,7 @@
                 <w:rFonts w:cs="Times New Roman"/>
                 <w:color w:val="000000"/>
               </w:rPr>
-              <w:t xml:space="preserve">The LCD backlight pin is connected to a </w:t>
-            </w:r>
-            <w:r>
-              <w:rPr>
-                <w:rFonts w:cs="Times New Roman"/>
-                <w:color w:val="000000"/>
-              </w:rPr>
-              <w:t xml:space="preserve">transistor circuit that's activated by Port B pin 6 of the ATMega32U4. The SCE and GND pins are tied to ground. D/C# is wired to Port B pin 4, and RST is tied to Port B pin 5. SCK and MOSI are tied to the SCK and MOSI pins on the ATMega32U4 which are Port </w:t>
-            </w:r>
-            <w:r>
-              <w:rPr>
-                <w:rFonts w:cs="Times New Roman"/>
-                <w:color w:val="000000"/>
-              </w:rPr>
-              <w:t>B 1 and 2 respectively.</w:t>
+              <w:t>The LCD backlight pin is connected to a transistor circuit that's activated by Port B pin 6 of the ATMega32U4. The SCE and GND pins are tied to ground. D/C# is wired to Port B pin 4, and RST is tied to Port B pin 5. SCK and MOSI are tied to the SCK and MOSI pins on the ATMega32U4 which are Port B 1 and 2 respectively.</w:t>
             </w:r>
           </w:p>
         </w:tc>
@@ -5876,13 +6085,7 @@
               <w:rPr>
                 <w:rFonts w:cs="Times New Roman"/>
               </w:rPr>
-              <w:t xml:space="preserve">The </w:t>
-            </w:r>
-            <w:r>
-              <w:rPr>
-                <w:rFonts w:cs="Times New Roman"/>
-              </w:rPr>
-              <w:t>user interface is displayed on the screen that serves to indicate the current magnetic heading</w:t>
+              <w:t>The user interface is displayed on the screen that serves to indicate the current magnetic heading</w:t>
             </w:r>
           </w:p>
         </w:tc>
@@ -5977,8 +6180,8 @@
           <w:szCs w:val="32"/>
         </w:rPr>
       </w:pPr>
-      <w:bookmarkStart w:id="3" w:name="__RefHeading__2011_2017645224"/>
-      <w:bookmarkEnd w:id="3"/>
+      <w:bookmarkStart w:id="4" w:name="__RefHeading__2011_2017645224"/>
+      <w:bookmarkEnd w:id="4"/>
     </w:p>
     <w:p>
       <w:pPr>
@@ -6194,8 +6397,6 @@
               </w:rPr>
               <w:t>#</w:t>
             </w:r>
-            <w:bookmarkStart w:id="4" w:name="_GoBack"/>
-            <w:bookmarkEnd w:id="4"/>
             <w:r>
               <w:rPr>
                 <w:rFonts w:cs="Times New Roman"/>
@@ -6657,14 +6858,62 @@
                 <w:rFonts w:cs="Times New Roman"/>
                 <w:color w:val="000000"/>
               </w:rPr>
-              <w:t xml:space="preserve">to Vcc or USB to UVcc.  The </w:t>
-            </w:r>
+              <w:t xml:space="preserve">to </w:t>
+            </w:r>
+            <w:proofErr w:type="spellStart"/>
             <w:r>
               <w:rPr>
                 <w:rFonts w:cs="Times New Roman"/>
                 <w:color w:val="000000"/>
               </w:rPr>
-              <w:t>LSM303 is connected  to PORTD by I2C and the LCD is connected to PORTB by SPI.</w:t>
+              <w:t>Vcc</w:t>
+            </w:r>
+            <w:proofErr w:type="spellEnd"/>
+            <w:r>
+              <w:rPr>
+                <w:rFonts w:cs="Times New Roman"/>
+                <w:color w:val="000000"/>
+              </w:rPr>
+              <w:t xml:space="preserve"> or USB to </w:t>
+            </w:r>
+            <w:proofErr w:type="spellStart"/>
+            <w:r>
+              <w:rPr>
+                <w:rFonts w:cs="Times New Roman"/>
+                <w:color w:val="000000"/>
+              </w:rPr>
+              <w:t>UVcc</w:t>
+            </w:r>
+            <w:proofErr w:type="spellEnd"/>
+            <w:r>
+              <w:rPr>
+                <w:rFonts w:cs="Times New Roman"/>
+                <w:color w:val="000000"/>
+              </w:rPr>
+              <w:t xml:space="preserve">.  The </w:t>
+            </w:r>
+            <w:r>
+              <w:rPr>
+                <w:rFonts w:cs="Times New Roman"/>
+                <w:color w:val="000000"/>
+              </w:rPr>
+              <w:t xml:space="preserve">LSM303 is </w:t>
+            </w:r>
+            <w:proofErr w:type="gramStart"/>
+            <w:r>
+              <w:rPr>
+                <w:rFonts w:cs="Times New Roman"/>
+                <w:color w:val="000000"/>
+              </w:rPr>
+              <w:t>connected  to</w:t>
+            </w:r>
+            <w:proofErr w:type="gramEnd"/>
+            <w:r>
+              <w:rPr>
+                <w:rFonts w:cs="Times New Roman"/>
+                <w:color w:val="000000"/>
+              </w:rPr>
+              <w:t xml:space="preserve"> PORTD by I2C and the LCD is connected to PORTB by SPI.</w:t>
             </w:r>
           </w:p>
         </w:tc>
@@ -7509,14 +7758,23 @@
                 <w:rFonts w:cs="Times New Roman"/>
                 <w:color w:val="000000"/>
               </w:rPr>
-              <w:t xml:space="preserve">The PMIC supplies the power to the system. The PMIC can have </w:t>
-            </w:r>
+              <w:t xml:space="preserve">The PMIC supplies the power to the system. The PMIC can have the battery, USB, or both as inputs. The outputs of the PMIC are a constant 3.3 </w:t>
+            </w:r>
+            <w:proofErr w:type="spellStart"/>
             <w:r>
               <w:rPr>
                 <w:rFonts w:cs="Times New Roman"/>
                 <w:color w:val="000000"/>
               </w:rPr>
-              <w:t>the battery, USB, or both as inputs. The outputs of the PMIC are a constant 3.3 Vdc and the charging of the battery.</w:t>
+              <w:t>Vdc</w:t>
+            </w:r>
+            <w:proofErr w:type="spellEnd"/>
+            <w:r>
+              <w:rPr>
+                <w:rFonts w:cs="Times New Roman"/>
+                <w:color w:val="000000"/>
+              </w:rPr>
+              <w:t xml:space="preserve"> and the charging of the battery.</w:t>
             </w:r>
           </w:p>
         </w:tc>
@@ -7895,21 +8153,87 @@
                 <w:rFonts w:cs="Times New Roman"/>
                 <w:color w:val="000000"/>
               </w:rPr>
-              <w:t xml:space="preserve">The outputs of the PMIC must be tested </w:t>
-            </w:r>
+              <w:t xml:space="preserve">The outputs of the PMIC must be tested with the three input combinations. The unit must output a constant 3.3 </w:t>
+            </w:r>
+            <w:proofErr w:type="spellStart"/>
             <w:r>
               <w:rPr>
                 <w:rFonts w:cs="Times New Roman"/>
                 <w:color w:val="000000"/>
               </w:rPr>
-              <w:t xml:space="preserve">with the three input combinations. The unit must output a constant 3.3 Vdc when connected to the battery, USB, or both. The PMIC  must also charge the battery when its voltage has dropped below the 2.8 V lower threshold and stop charginge once the battery </w:t>
-            </w:r>
+              <w:t>Vdc</w:t>
+            </w:r>
+            <w:proofErr w:type="spellEnd"/>
             <w:r>
               <w:rPr>
                 <w:rFonts w:cs="Times New Roman"/>
                 <w:color w:val="000000"/>
               </w:rPr>
-              <w:t>has a voltage of 4.2 Vdc. This test is to be conducted using a multimeter that is available in the labs on campus.</w:t>
+              <w:t xml:space="preserve"> when connected to the battery, USB, or both. The </w:t>
+            </w:r>
+            <w:proofErr w:type="gramStart"/>
+            <w:r>
+              <w:rPr>
+                <w:rFonts w:cs="Times New Roman"/>
+                <w:color w:val="000000"/>
+              </w:rPr>
+              <w:t>PMIC  must</w:t>
+            </w:r>
+            <w:proofErr w:type="gramEnd"/>
+            <w:r>
+              <w:rPr>
+                <w:rFonts w:cs="Times New Roman"/>
+                <w:color w:val="000000"/>
+              </w:rPr>
+              <w:t xml:space="preserve"> also charge the battery when its voltage has dropped below the 2.8 V lower threshold and stop </w:t>
+            </w:r>
+            <w:proofErr w:type="spellStart"/>
+            <w:r>
+              <w:rPr>
+                <w:rFonts w:cs="Times New Roman"/>
+                <w:color w:val="000000"/>
+              </w:rPr>
+              <w:t>charginge</w:t>
+            </w:r>
+            <w:proofErr w:type="spellEnd"/>
+            <w:r>
+              <w:rPr>
+                <w:rFonts w:cs="Times New Roman"/>
+                <w:color w:val="000000"/>
+              </w:rPr>
+              <w:t xml:space="preserve"> once the battery has a voltage of 4.2 </w:t>
+            </w:r>
+            <w:proofErr w:type="spellStart"/>
+            <w:r>
+              <w:rPr>
+                <w:rFonts w:cs="Times New Roman"/>
+                <w:color w:val="000000"/>
+              </w:rPr>
+              <w:t>Vdc</w:t>
+            </w:r>
+            <w:proofErr w:type="spellEnd"/>
+            <w:r>
+              <w:rPr>
+                <w:rFonts w:cs="Times New Roman"/>
+                <w:color w:val="000000"/>
+              </w:rPr>
+              <w:t xml:space="preserve">. This test is to be conducted using a </w:t>
+            </w:r>
+            <w:proofErr w:type="spellStart"/>
+            <w:r>
+              <w:rPr>
+                <w:rFonts w:cs="Times New Roman"/>
+                <w:color w:val="000000"/>
+              </w:rPr>
+              <w:t>multimeter</w:t>
+            </w:r>
+            <w:proofErr w:type="spellEnd"/>
+            <w:r>
+              <w:rPr>
+                <w:rFonts w:cs="Times New Roman"/>
+                <w:color w:val="000000"/>
+              </w:rPr>
+              <w:t xml:space="preserve"> that is available in the labs on campus.</w:t>
             </w:r>
           </w:p>
         </w:tc>
@@ -8369,10 +8693,7 @@
               <w:pStyle w:val="TextBody"/>
             </w:pPr>
             <w:r>
-              <w:t>Disconnect the battery.</w:t>
-            </w:r>
-            <w:r>
-              <w:t xml:space="preserve"> Plug in the USB cable attached to a DC source (i.e. computer)</w:t>
+              <w:t>Disconnect the battery. Plug in the USB cable attached to a DC source (i.e. computer)</w:t>
             </w:r>
           </w:p>
         </w:tc>
@@ -8665,12 +8986,12 @@
         <w:pStyle w:val="Heading1"/>
         <w:pageBreakBefore/>
       </w:pPr>
-      <w:bookmarkStart w:id="5" w:name="__RefHeading__2013_2017645224"/>
-      <w:bookmarkEnd w:id="5"/>
+      <w:bookmarkStart w:id="5" w:name="_Toc373322356"/>
       <w:r>
         <w:lastRenderedPageBreak/>
         <w:t>References</w:t>
       </w:r>
+      <w:bookmarkEnd w:id="5"/>
     </w:p>
     <w:p>
       <w:pPr>
@@ -8710,8 +9031,13 @@
       <w:pPr>
         <w:pStyle w:val="TextBody"/>
       </w:pPr>
-      <w:r>
-        <w:t>ATMega32U4  microcontroller datasheet:</w:t>
+      <w:proofErr w:type="gramStart"/>
+      <w:r>
+        <w:t>ATMega32U4  microcontroller</w:t>
+      </w:r>
+      <w:proofErr w:type="gramEnd"/>
+      <w:r>
+        <w:t xml:space="preserve"> datasheet:</w:t>
       </w:r>
     </w:p>
     <w:p>
@@ -8726,13 +9052,7 @@
           <w:rPr>
             <w:rStyle w:val="InternetLink"/>
           </w:rPr>
-          <w:t>http://dlnmh9ip6v2uc.cloudfront.net/datasheets/Dev/Arduin</w:t>
-        </w:r>
-        <w:r>
-          <w:rPr>
-            <w:rStyle w:val="InternetLink"/>
-          </w:rPr>
-          <w:t>o/Boards/ATMega32U4.pdf</w:t>
+          <w:t>http://dlnmh9ip6v2uc.cloudfront.net/datasheets/Dev/Arduino/Boards/ATMega32U4.pdf</w:t>
         </w:r>
       </w:hyperlink>
     </w:p>
@@ -9663,6 +9983,33 @@
         <w:tab w:val="right" w:leader="dot" w:pos="9972"/>
       </w:tabs>
     </w:pPr>
+  </w:style>
+  <w:style w:type="paragraph" w:styleId="TOC1">
+    <w:name w:val="toc 1"/>
+    <w:basedOn w:val="Normal"/>
+    <w:next w:val="Normal"/>
+    <w:autoRedefine/>
+    <w:uiPriority w:val="39"/>
+    <w:unhideWhenUsed/>
+    <w:rsid w:val="00720F93"/>
+    <w:pPr>
+      <w:spacing w:after="100"/>
+    </w:pPr>
+    <w:rPr>
+      <w:rFonts w:cs="Mangal"/>
+      <w:szCs w:val="21"/>
+    </w:rPr>
+  </w:style>
+  <w:style w:type="character" w:styleId="Hyperlink">
+    <w:name w:val="Hyperlink"/>
+    <w:basedOn w:val="DefaultParagraphFont"/>
+    <w:uiPriority w:val="99"/>
+    <w:unhideWhenUsed/>
+    <w:rsid w:val="00720F93"/>
+    <w:rPr>
+      <w:color w:val="0000FF" w:themeColor="hyperlink"/>
+      <w:u w:val="single"/>
+    </w:rPr>
   </w:style>
 </w:styles>
 </file>

</xml_diff>